<commit_message>
Format and fix document
</commit_message>
<xml_diff>
--- a/documents/Harjoitustyö.docx
+++ b/documents/Harjoitustyö.docx
@@ -4,7 +4,7 @@
   <w:body>
     <w:p>
       <w:pPr>
-        <w:pStyle w:val="Title"/>
+        <w:pStyle w:val="Otsikko"/>
       </w:pPr>
       <w:r>
         <w:t>Optimointi 1 Harjoitustyö no. 1043</w:t>
@@ -12,11 +12,13 @@
     </w:p>
     <w:p>
       <w:pPr>
-        <w:pStyle w:val="Heading2"/>
+        <w:pStyle w:val="Otsikko2"/>
       </w:pPr>
       <w:r>
         <w:t>Tehtävän muotoilu</w:t>
       </w:r>
+      <w:bookmarkStart w:id="0" w:name="_GoBack"/>
+      <w:bookmarkEnd w:id="0"/>
     </w:p>
     <w:p>
       <w:r>
@@ -50,24 +52,78 @@
         <w:t>ä</w:t>
       </w:r>
       <w:r>
-        <w:t>kustanteinen autonvuokrausagenttien koulutusohjelma. Tammi-toukokuussa voidaan ottaa oppilaita kurssille. 15 oppilasta kohti pit</w:t>
+        <w:t xml:space="preserve">kustanteinen autonvuokrausagenttien koulutusohjelma. Tammi-toukokuussa voidaan </w:t>
+      </w:r>
+      <w:r>
+        <w:t xml:space="preserve">kuukausittain </w:t>
+      </w:r>
+      <w:r>
+        <w:t xml:space="preserve">ottaa </w:t>
+      </w:r>
+      <w:r>
+        <w:t>tietty m</w:t>
       </w:r>
       <w:r>
         <w:t>ää</w:t>
       </w:r>
       <w:r>
-        <w:t xml:space="preserve"> olla yksi koulutuksen aiemmin k</w:t>
+        <w:t>r</w:t>
       </w:r>
       <w:r>
         <w:t>ä</w:t>
       </w:r>
       <w:r>
-        <w:t>ynyt opettaja. Kurssia eiv</w:t>
+        <w:t xml:space="preserve"> </w:t>
+      </w:r>
+      <w:r>
+        <w:t xml:space="preserve">oppilaita kurssille. </w:t>
+      </w:r>
+      <w:r>
+        <w:t xml:space="preserve">Jokaista </w:t>
+      </w:r>
+      <w:r>
+        <w:t>15 oppilasta kohti pit</w:t>
+      </w:r>
+      <w:r>
+        <w:t>ää</w:t>
+      </w:r>
+      <w:r>
+        <w:t xml:space="preserve"> </w:t>
+      </w:r>
+      <w:r>
+        <w:t>kyseisen</w:t>
       </w:r>
       <w:r>
         <w:t>ä</w:t>
       </w:r>
       <w:r>
+        <w:t xml:space="preserve"> kuukautena </w:t>
+      </w:r>
+      <w:r>
+        <w:t>olla yksi koulutuksen aiemmin k</w:t>
+      </w:r>
+      <w:r>
+        <w:t>ä</w:t>
+      </w:r>
+      <w:r>
+        <w:t>ynyt opettaja</w:t>
+      </w:r>
+      <w:r>
+        <w:t xml:space="preserve"> varattuna opetusteht</w:t>
+      </w:r>
+      <w:r>
+        <w:t>ä</w:t>
+      </w:r>
+      <w:r>
+        <w:t>viin</w:t>
+      </w:r>
+      <w:r>
+        <w:t>. Kurssia eiv</w:t>
+      </w:r>
+      <w:r>
+        <w:t>ä</w:t>
+      </w:r>
+      <w:r>
         <w:t>t l</w:t>
       </w:r>
       <w:r>
@@ -80,67 +136,69 @@
         <w:t>ä</w:t>
       </w:r>
       <w:r>
-        <w:t>ise kaikki, samoin joka kuukausi henkil</w:t>
+        <w:t xml:space="preserve">ise kaikki, </w:t>
+      </w:r>
+      <w:r>
+        <w:t>ja</w:t>
+      </w:r>
+      <w:r>
+        <w:t xml:space="preserve"> joka kuukausi </w:t>
+      </w:r>
+      <w:r>
+        <w:t xml:space="preserve">koulutetuista agenteista </w:t>
+      </w:r>
+      <w:r>
+        <w:t xml:space="preserve">poistuu </w:t>
+      </w:r>
+      <w:r>
+        <w:t>tietty prosenttiosuus</w:t>
+      </w:r>
+      <w:r>
+        <w:t>. Tiedet</w:t>
+      </w:r>
+      <w:r>
+        <w:t>ää</w:t>
+      </w:r>
+      <w:r>
+        <w:t>n etuk</w:t>
+      </w:r>
+      <w:r>
+        <w:t>ä</w:t>
+      </w:r>
+      <w:r>
+        <w:t>teen tarvittavien agenttien m</w:t>
+      </w:r>
+      <w:r>
+        <w:t>ää</w:t>
+      </w:r>
+      <w:r>
+        <w:t>r</w:t>
+      </w:r>
+      <w:r>
+        <w:t>ä</w:t>
+      </w:r>
+      <w:r>
+        <w:t xml:space="preserve"> vuokraustoimintaan sek</w:t>
+      </w:r>
+      <w:r>
+        <w:t>ä</w:t>
+      </w:r>
+      <w:r>
+        <w:t xml:space="preserve"> eri henkil</w:t>
       </w:r>
       <w:r>
         <w:t>ö</w:t>
       </w:r>
       <w:r>
-        <w:t>kuntaa poistuu vakiom</w:t>
-      </w:r>
-      <w:r>
-        <w:t>ää</w:t>
-      </w:r>
-      <w:r>
-        <w:t>r</w:t>
-      </w:r>
-      <w:r>
-        <w:t>ä</w:t>
-      </w:r>
-      <w:r>
-        <w:t>. Tiedet</w:t>
-      </w:r>
-      <w:r>
-        <w:t>ää</w:t>
-      </w:r>
-      <w:r>
-        <w:t>n etuk</w:t>
-      </w:r>
-      <w:r>
-        <w:t>ä</w:t>
-      </w:r>
-      <w:r>
-        <w:t>teen tarvittavien agenttien m</w:t>
-      </w:r>
-      <w:r>
-        <w:t>ää</w:t>
-      </w:r>
-      <w:r>
-        <w:t>r</w:t>
-      </w:r>
-      <w:r>
-        <w:t>ä</w:t>
-      </w:r>
-      <w:r>
-        <w:t xml:space="preserve"> vuokraustoimintaan sek</w:t>
-      </w:r>
-      <w:r>
-        <w:t>ä</w:t>
-      </w:r>
-      <w:r>
-        <w:t xml:space="preserve"> eri henkil</w:t>
-      </w:r>
-      <w:r>
-        <w:t>ö</w:t>
-      </w:r>
-      <w:r>
         <w:t xml:space="preserve">ille maksettavat palkat. </w:t>
       </w:r>
     </w:p>
+    <w:p/>
     <w:tbl>
       <w:tblPr>
-        <w:tblStyle w:val="TableGridLight"/>
-        <w:tblpPr w:leftFromText="141" w:rightFromText="141" w:vertAnchor="page" w:horzAnchor="margin" w:tblpY="5234"/>
+        <w:tblStyle w:val="Vaaleataulukkoruudukko"/>
+        <w:tblpPr w:leftFromText="141" w:rightFromText="141" w:vertAnchor="text" w:horzAnchor="margin" w:tblpY="371"/>
+        <w:tblOverlap w:val="never"/>
         <w:tblW w:w="0" w:type="auto"/>
         <w:tblLook w:val="04A0" w:firstRow="1" w:lastRow="0" w:firstColumn="1" w:lastColumn="0" w:noHBand="0" w:noVBand="1"/>
       </w:tblPr>
@@ -640,13 +698,32 @@
     </w:tbl>
     <w:p>
       <w:pPr>
-        <w:outlineLvl w:val="0"/>
+        <w:pStyle w:val="Kuvaotsikko"/>
+        <w:keepNext/>
       </w:pPr>
       <w:r>
-        <w:t xml:space="preserve">Taulukko 1: </w:t>
-      </w:r>
-      <w:r>
-        <w:t>Agenttien kysynn</w:t>
+        <w:t xml:space="preserve"> Taulukko </w:t>
+      </w:r>
+      <w:r>
+        <w:fldChar w:fldCharType="begin"/>
+      </w:r>
+      <w:r>
+        <w:instrText xml:space="preserve"> SEQ Taulukko \* ARABIC </w:instrText>
+      </w:r>
+      <w:r>
+        <w:fldChar w:fldCharType="separate"/>
+      </w:r>
+      <w:r>
+        <w:rPr>
+          <w:noProof/>
+        </w:rPr>
+        <w:t>1</w:t>
+      </w:r>
+      <w:r>
+        <w:fldChar w:fldCharType="end"/>
+      </w:r>
+      <w:r>
+        <w:t xml:space="preserve"> - Agenttien kysynn</w:t>
       </w:r>
       <w:r>
         <w:t>ä</w:t>
@@ -655,82 +732,65 @@
         <w:t>t</w:t>
       </w:r>
       <w:r>
-        <w:t>,</w:t>
-      </w:r>
-      <w:r>
         <w:tab/>
       </w:r>
       <w:r>
         <w:tab/>
-      </w:r>
-      <w:r>
-        <w:t>Taulukko 2: Ty</w:t>
+        <w:t xml:space="preserve">                          </w:t>
+      </w:r>
+      <w:r>
+        <w:t xml:space="preserve">Taulukko </w:t>
+      </w:r>
+      <w:r>
+        <w:fldChar w:fldCharType="begin"/>
+      </w:r>
+      <w:r>
+        <w:instrText xml:space="preserve"> SEQ Taulukko \* ARABIC </w:instrText>
+      </w:r>
+      <w:r>
+        <w:fldChar w:fldCharType="separate"/>
+      </w:r>
+      <w:r>
+        <w:rPr>
+          <w:noProof/>
+        </w:rPr>
+        <w:t>2</w:t>
+      </w:r>
+      <w:r>
+        <w:fldChar w:fldCharType="end"/>
+      </w:r>
+      <w:r>
+        <w:t xml:space="preserve"> - Ty</w:t>
       </w:r>
       <w:r>
         <w:t>ö</w:t>
       </w:r>
       <w:r>
-        <w:t>ntekij</w:t>
-      </w:r>
-      <w:r>
-        <w:t>ö</w:t>
-      </w:r>
-      <w:r>
-        <w:t>iden palkat</w:t>
-      </w:r>
-      <w:r>
-        <w:br/>
-      </w:r>
-      <m:oMathPara>
-        <m:oMathParaPr>
-          <m:jc m:val="left"/>
-        </m:oMathParaPr>
-        <m:oMath>
-          <m:sSub>
-            <m:sSubPr>
-              <m:ctrlPr>
-                <w:rPr>
-                  <w:rFonts w:ascii="Cambria Math" w:hAnsi="Cambria Math"/>
-                  <w:i/>
-                </w:rPr>
-              </m:ctrlPr>
-            </m:sSubPr>
-            <m:e>
-              <m:r>
-                <w:rPr>
-                  <w:rFonts w:ascii="Cambria Math" w:hAnsi="Cambria Math"/>
-                </w:rPr>
-                <m:t>d</m:t>
-              </m:r>
-            </m:e>
-            <m:sub>
-              <m:r>
-                <w:rPr>
-                  <w:rFonts w:ascii="Cambria Math" w:hAnsi="Cambria Math"/>
-                </w:rPr>
-                <m:t>i</m:t>
-              </m:r>
-            </m:sub>
-          </m:sSub>
-          <m:r>
-            <w:rPr>
-              <w:rFonts w:ascii="Cambria Math" w:hAnsi="Cambria Math"/>
-            </w:rPr>
-            <m:t>=</m:t>
-          </m:r>
-          <m:r>
-            <w:rPr>
-              <w:rFonts w:ascii="Cambria Math" w:hAnsi="Cambria Math"/>
-            </w:rPr>
-            <m:t>agenttien kysyntä kuukaudella i</m:t>
-          </m:r>
-        </m:oMath>
-      </m:oMathPara>
+        <w:t>teht</w:t>
+      </w:r>
+      <w:r>
+        <w:t>ä</w:t>
+      </w:r>
+      <w:r>
+        <w:t>vien palkat</w:t>
+      </w:r>
+    </w:p>
+    <w:p>
+      <w:pPr>
+        <w:pStyle w:val="Kuvaotsikko"/>
+        <w:keepNext/>
+      </w:pPr>
+    </w:p>
+    <w:p>
+      <w:pPr>
+        <w:pStyle w:val="Kuvaotsikko"/>
+        <w:keepNext/>
+      </w:pPr>
     </w:p>
     <w:tbl>
       <w:tblPr>
-        <w:tblStyle w:val="TableGridLight"/>
-        <w:tblpPr w:leftFromText="141" w:rightFromText="141" w:vertAnchor="text" w:horzAnchor="page" w:tblpX="5936" w:tblpY="89"/>
+        <w:tblStyle w:val="Vaaleataulukkoruudukko"/>
+        <w:tblpPr w:leftFromText="141" w:rightFromText="141" w:vertAnchor="page" w:horzAnchor="page" w:tblpX="5892" w:tblpY="5500"/>
         <w:tblW w:w="0" w:type="auto"/>
         <w:tblLook w:val="04A0" w:firstRow="1" w:lastRow="0" w:firstColumn="1" w:lastColumn="0" w:noHBand="0" w:noVBand="1"/>
       </w:tblPr>
@@ -1042,21 +1102,20 @@
         </w:tc>
       </w:tr>
     </w:tbl>
-    <w:p>
-      <w:pPr>
-        <w:ind w:left="360"/>
-      </w:pPr>
-    </w:p>
     <w:p/>
     <w:p>
       <w:pPr>
-        <w:outlineLvl w:val="0"/>
+        <w:pStyle w:val="Kuvaotsikko"/>
+        <w:keepNext/>
       </w:pPr>
     </w:p>
     <w:p>
-      <w:pPr>
-        <w:outlineLvl w:val="0"/>
-      </w:pPr>
+      <w:r>
+        <w:rPr>
+          <w:noProof/>
+        </w:rPr>
+        <w:t xml:space="preserve"> </w:t>
+      </w:r>
       <w:r>
         <w:t>Valitaan p</w:t>
       </w:r>
@@ -1099,12 +1158,64 @@
       <w:r>
         <w:t>.</w:t>
       </w:r>
+      <w:r>
+        <w:br/>
+        <w:t>Lis</w:t>
+      </w:r>
+      <w:r>
+        <w:t>ä</w:t>
+      </w:r>
+      <w:r>
+        <w:t>ksi valitaan seuraavat parametrit</w:t>
+      </w:r>
+    </w:p>
+    <w:p>
+      <w:pPr>
+        <w:pStyle w:val="Kuvaotsikko"/>
+        <w:jc w:val="center"/>
+      </w:pPr>
+      <w:r>
+        <w:t xml:space="preserve">Taulukko </w:t>
+      </w:r>
+      <w:r>
+        <w:fldChar w:fldCharType="begin"/>
+      </w:r>
+      <w:r>
+        <w:instrText xml:space="preserve"> SEQ Taulukko \* ARABIC </w:instrText>
+      </w:r>
+      <w:r>
+        <w:fldChar w:fldCharType="separate"/>
+      </w:r>
+      <w:r>
+        <w:rPr>
+          <w:noProof/>
+        </w:rPr>
+        <w:t>3</w:t>
+      </w:r>
+      <w:r>
+        <w:fldChar w:fldCharType="end"/>
+      </w:r>
+      <w:r>
+        <w:t xml:space="preserve"> - Teht</w:t>
+      </w:r>
+      <w:r>
+        <w:t>ä</w:t>
+      </w:r>
+      <w:r>
+        <w:t>v</w:t>
+      </w:r>
+      <w:r>
+        <w:t>ä</w:t>
+      </w:r>
+      <w:r>
+        <w:t>n parametrit</w:t>
+      </w:r>
     </w:p>
     <w:tbl>
       <w:tblPr>
-        <w:tblStyle w:val="TableGridLight"/>
-        <w:tblpPr w:leftFromText="141" w:rightFromText="141" w:vertAnchor="text" w:horzAnchor="page" w:tblpX="3194" w:tblpY="157"/>
+        <w:tblStyle w:val="Vaaleataulukkoruudukko"/>
         <w:tblW w:w="0" w:type="auto"/>
+        <w:jc w:val="center"/>
         <w:tblLook w:val="04A0" w:firstRow="1" w:lastRow="0" w:firstColumn="1" w:lastColumn="0" w:noHBand="0" w:noVBand="1"/>
       </w:tblPr>
       <w:tblGrid>
@@ -1113,6 +1224,9 @@
         <w:gridCol w:w="992"/>
       </w:tblGrid>
       <w:tr>
+        <w:trPr>
+          <w:jc w:val="center"/>
+        </w:trPr>
         <w:tc>
           <w:tcPr>
             <w:tcW w:w="1271" w:type="dxa"/>
@@ -1171,6 +1285,7 @@
       <w:tr>
         <w:trPr>
           <w:trHeight w:val="458"/>
+          <w:jc w:val="center"/>
         </w:trPr>
         <w:tc>
           <w:tcPr>
@@ -1225,6 +1340,7 @@
       <w:tr>
         <w:trPr>
           <w:trHeight w:val="691"/>
+          <w:jc w:val="center"/>
         </w:trPr>
         <w:tc>
           <w:tcPr>
@@ -1297,6 +1413,7 @@
       <w:tr>
         <w:trPr>
           <w:trHeight w:val="474"/>
+          <w:jc w:val="center"/>
         </w:trPr>
         <w:tc>
           <w:tcPr>
@@ -1339,6 +1456,7 @@
       <w:tr>
         <w:trPr>
           <w:trHeight w:val="651"/>
+          <w:jc w:val="center"/>
         </w:trPr>
         <w:tc>
           <w:tcPr>
@@ -1435,113 +1553,52 @@
         </w:tc>
       </w:tr>
     </w:tbl>
+    <w:p/>
+    <w:p>
+      <w:r>
+        <w:t>Valmiiden agenttien m</w:t>
+      </w:r>
+      <w:r>
+        <w:t>ää</w:t>
+      </w:r>
+      <w:r>
+        <w:t>r</w:t>
+      </w:r>
+      <w:r>
+        <w:t>ä</w:t>
+      </w:r>
+      <w:r>
+        <w:t>t saadaan seuraavilla lausekkeilla</w:t>
+      </w:r>
+    </w:p>
     <w:p>
       <w:pPr>
-        <w:ind w:right="-427"/>
+        <w:pStyle w:val="Kuvaotsikko"/>
+        <w:keepNext/>
       </w:pPr>
+      <w:r>
+        <w:t xml:space="preserve">Taulukko </w:t>
+      </w:r>
+      <w:r>
+        <w:fldChar w:fldCharType="begin"/>
+      </w:r>
+      <w:r>
+        <w:instrText xml:space="preserve"> SEQ Taulukko \* ARABIC </w:instrText>
+      </w:r>
+      <w:r>
+        <w:fldChar w:fldCharType="separate"/>
+      </w:r>
       <w:r>
         <w:rPr>
           <w:noProof/>
         </w:rPr>
-        <mc:AlternateContent>
-          <mc:Choice Requires="wps">
-            <w:drawing>
-              <wp:anchor distT="0" distB="0" distL="114300" distR="114300" simplePos="0" relativeHeight="251659264" behindDoc="1" locked="0" layoutInCell="1" allowOverlap="1">
-                <wp:simplePos x="0" y="0"/>
-                <wp:positionH relativeFrom="column">
-                  <wp:posOffset>1929765</wp:posOffset>
-                </wp:positionH>
-                <wp:positionV relativeFrom="paragraph">
-                  <wp:posOffset>1807210</wp:posOffset>
-                </wp:positionV>
-                <wp:extent cx="2989580" cy="269875"/>
-                <wp:effectExtent l="0" t="0" r="0" b="0"/>
-                <wp:wrapTight wrapText="bothSides">
-                  <wp:wrapPolygon edited="1">
-                    <wp:start x="-14363" y="-146920"/>
-                    <wp:lineTo x="-14994" y="26740"/>
-                    <wp:lineTo x="32962" y="29239"/>
-                    <wp:lineTo x="33594" y="-147137"/>
-                    <wp:lineTo x="-14363" y="-146920"/>
-                  </wp:wrapPolygon>
-                </wp:wrapTight>
-                <wp:docPr id="1" name="Text Box 1"/>
-                <wp:cNvGraphicFramePr/>
-                <a:graphic xmlns:a="http://schemas.openxmlformats.org/drawingml/2006/main">
-                  <a:graphicData uri="http://schemas.microsoft.com/office/word/2010/wordprocessingShape">
-                    <wps:wsp>
-                      <wps:cNvSpPr txBox="1"/>
-                      <wps:spPr>
-                        <a:xfrm>
-                          <a:off x="0" y="0"/>
-                          <a:ext cx="2989580" cy="269875"/>
-                        </a:xfrm>
-                        <a:prstGeom prst="rect">
-                          <a:avLst/>
-                        </a:prstGeom>
-                        <a:solidFill>
-                          <a:schemeClr val="lt1"/>
-                        </a:solidFill>
-                        <a:ln w="6350">
-                          <a:noFill/>
-                        </a:ln>
-                      </wps:spPr>
-                      <wps:txbx>
-                        <w:txbxContent>
-                          <w:p>
-                            <w:pPr>
-                              <w:ind w:right="-427"/>
-                              <w:jc w:val="center"/>
-                            </w:pPr>
-                            <w:r>
-                              <w:t>Taulukko 3: Tunnetut parametrit</w:t>
-                            </w:r>
-                          </w:p>
-                        </w:txbxContent>
-                      </wps:txbx>
-                      <wps:bodyPr rot="0" spcFirstLastPara="0" vertOverflow="overflow" horzOverflow="overflow" vert="horz" wrap="square" lIns="91440" tIns="45720" rIns="91440" bIns="45720" numCol="1" spcCol="0" rtlCol="0" fromWordArt="0" anchor="t" anchorCtr="0" forceAA="0" compatLnSpc="1">
-                        <a:prstTxWarp prst="textNoShape">
-                          <a:avLst/>
-                        </a:prstTxWarp>
-                        <a:noAutofit/>
-                      </wps:bodyPr>
-                    </wps:wsp>
-                  </a:graphicData>
-                </a:graphic>
-                <wp14:sizeRelV relativeFrom="margin">
-                  <wp14:pctHeight>0</wp14:pctHeight>
-                </wp14:sizeRelV>
-              </wp:anchor>
-            </w:drawing>
-          </mc:Choice>
-          <mc:Fallback>
-            <w:pict>
-              <v:shapetype id="_x0000_t202" coordsize="21600,21600" o:spt="202" path="m,l,21600r21600,l21600,xe">
-                <v:stroke joinstyle="miter"/>
-                <v:path gradientshapeok="t" o:connecttype="rect"/>
-              </v:shapetype>
-              <v:shape id="Text Box 1" o:spid="_x0000_s1026" type="#_x0000_t202" style="position:absolute;margin-left:151.95pt;margin-top:142.3pt;width:235.4pt;height:21.25pt;z-index:-251657216;visibility:visible;mso-wrap-style:square;mso-height-percent:0;mso-wrap-distance-left:9pt;mso-wrap-distance-top:0;mso-wrap-distance-right:9pt;mso-wrap-distance-bottom:0;mso-position-horizontal:absolute;mso-position-horizontal-relative:text;mso-position-vertical:absolute;mso-position-vertical-relative:text;mso-height-percent:0;mso-height-relative:margin;v-text-anchor:top" wrapcoords="-14363 -146920 -14994 26740 32962 29239 33594 -147137 -14363 -146920" o:gfxdata="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" fillcolor="white [3201]" stroked="f" strokeweight=".5pt">
-                <v:textbox>
-                  <w:txbxContent>
-                    <w:p>
-                      <w:pPr>
-                        <w:ind w:right="-427"/>
-                        <w:jc w:val="center"/>
-                      </w:pPr>
-                      <w:r>
-                        <w:t>Taulukko 3: Tunnetut parametrit</w:t>
-                      </w:r>
-                    </w:p>
-                  </w:txbxContent>
-                </v:textbox>
-                <w10:wrap type="tight"/>
-              </v:shape>
-            </w:pict>
-          </mc:Fallback>
-        </mc:AlternateContent>
-      </w:r>
-      <w:r>
-        <w:t>Valmiiden agenttien m</w:t>
+        <w:t>4</w:t>
+      </w:r>
+      <w:r>
+        <w:fldChar w:fldCharType="end"/>
+      </w:r>
+      <w:r>
+        <w:t xml:space="preserve"> - Valmiiden agenttien m</w:t>
       </w:r>
       <w:r>
         <w:t>ää</w:t>
@@ -1553,16 +1610,12 @@
         <w:t>ä</w:t>
       </w:r>
       <w:r>
-        <w:t xml:space="preserve"> kuukausittain voidaan laskea</w:t>
-      </w:r>
-      <w:r>
-        <w:t xml:space="preserve"> seuraavilla lausekkeilla</w:t>
+        <w:t>t</w:t>
       </w:r>
     </w:p>
     <w:tbl>
       <w:tblPr>
-        <w:tblStyle w:val="TableGridLight"/>
-        <w:tblpPr w:leftFromText="141" w:rightFromText="141" w:vertAnchor="text" w:horzAnchor="margin" w:tblpY="336"/>
+        <w:tblStyle w:val="Vaaleataulukkoruudukko"/>
         <w:tblW w:w="0" w:type="auto"/>
         <w:tblLook w:val="04A0" w:firstRow="1" w:lastRow="0" w:firstColumn="1" w:lastColumn="0" w:noHBand="0" w:noVBand="1"/>
       </w:tblPr>
@@ -2081,6 +2134,7 @@
           </w:tcPr>
           <w:p>
             <w:r>
+              <w:lastRenderedPageBreak/>
               <w:t>Toukokuu</w:t>
             </w:r>
           </w:p>
@@ -2670,67 +2724,15 @@
     </w:tbl>
     <w:p>
       <w:pPr>
-        <w:ind w:right="-427"/>
+        <w:pStyle w:val="Kuvaotsikko"/>
+        <w:keepNext/>
       </w:pPr>
-    </w:p>
-    <w:p>
-      <w:pPr>
-        <w:ind w:right="-427"/>
-        <w:jc w:val="center"/>
-      </w:pPr>
-      <w:r>
-        <w:t>Taulukko 4: Organisaation koulutetut agentit</w:t>
-      </w:r>
-    </w:p>
-    <w:p>
-      <w:r>
-        <w:lastRenderedPageBreak/>
-        <w:t xml:space="preserve"> </w:t>
-      </w:r>
-      <w:r>
-        <w:t>Kun edellisist</w:t>
-      </w:r>
-      <w:r>
-        <w:t>ä</w:t>
-      </w:r>
-      <w:r>
-        <w:t xml:space="preserve"> tuloksista v</w:t>
-      </w:r>
-      <w:r>
-        <w:t>ä</w:t>
-      </w:r>
-      <w:r>
-        <w:t>hennet</w:t>
-      </w:r>
-      <w:r>
-        <w:t>ää</w:t>
-      </w:r>
-      <w:r>
-        <w:t>n opettajina toimivien agenttien m</w:t>
-      </w:r>
-      <w:r>
-        <w:t>ää</w:t>
-      </w:r>
-      <w:r>
-        <w:t>r</w:t>
-      </w:r>
-      <w:r>
-        <w:t>ä</w:t>
-      </w:r>
-      <w:r>
-        <w:t>t</w:t>
-      </w:r>
-      <w:r>
-        <w:t>, saadaan vaatimukset</w:t>
-      </w:r>
-      <w:r>
-        <w:t>:</w:t>
-      </w:r>
     </w:p>
     <w:tbl>
       <w:tblPr>
-        <w:tblStyle w:val="TableGridLight"/>
-        <w:tblpPr w:leftFromText="141" w:rightFromText="141" w:vertAnchor="page" w:horzAnchor="margin" w:tblpY="1817"/>
+        <w:tblStyle w:val="Vaaleataulukkoruudukko"/>
+        <w:tblpPr w:leftFromText="142" w:rightFromText="142" w:topFromText="142" w:bottomFromText="142" w:vertAnchor="text" w:horzAnchor="margin" w:tblpY="883"/>
+        <w:tblOverlap w:val="never"/>
         <w:tblW w:w="5000" w:type="pct"/>
         <w:tblLook w:val="04A0" w:firstRow="1" w:lastRow="0" w:firstColumn="1" w:lastColumn="0" w:noHBand="0" w:noVBand="1"/>
       </w:tblPr>
@@ -4135,16 +4137,187 @@
       </w:tr>
     </w:tbl>
     <w:p>
+      <w:r>
+        <w:t>Kun edellisist</w:t>
+      </w:r>
+      <w:r>
+        <w:t>ä</w:t>
+      </w:r>
+      <w:r>
+        <w:t xml:space="preserve"> tuloksista v</w:t>
+      </w:r>
+      <w:r>
+        <w:t>ä</w:t>
+      </w:r>
+      <w:r>
+        <w:t>hennet</w:t>
+      </w:r>
+      <w:r>
+        <w:t>ää</w:t>
+      </w:r>
+      <w:r>
+        <w:t>n opettajina toimivien agenttien m</w:t>
+      </w:r>
+      <w:r>
+        <w:t>ää</w:t>
+      </w:r>
+      <w:r>
+        <w:t>r</w:t>
+      </w:r>
+      <w:r>
+        <w:t>ä</w:t>
+      </w:r>
+      <w:r>
+        <w:t xml:space="preserve">t, saadaan </w:t>
+      </w:r>
+      <w:r>
+        <w:t xml:space="preserve">seuraavat </w:t>
+      </w:r>
+      <w:r>
+        <w:t>vaatimukset:</w:t>
+      </w:r>
+    </w:p>
+    <w:p>
       <w:pPr>
-        <w:jc w:val="center"/>
+        <w:pStyle w:val="Kuvaotsikko"/>
       </w:pPr>
       <w:r>
-        <w:t>Taulukko 5: Rajoitteet</w:t>
+        <w:t xml:space="preserve">Taulukko </w:t>
+      </w:r>
+      <w:r>
+        <w:fldChar w:fldCharType="begin"/>
+      </w:r>
+      <w:r>
+        <w:instrText xml:space="preserve"> SEQ Taulukko \* ARABIC </w:instrText>
+      </w:r>
+      <w:r>
+        <w:fldChar w:fldCharType="separate"/>
+      </w:r>
+      <w:r>
+        <w:rPr>
+          <w:noProof/>
+        </w:rPr>
+        <w:t>5</w:t>
+      </w:r>
+      <w:r>
+        <w:fldChar w:fldCharType="end"/>
+      </w:r>
+      <w:r>
+        <w:t xml:space="preserve"> </w:t>
+      </w:r>
+      <w:r>
+        <w:t>–</w:t>
+      </w:r>
+      <w:r>
+        <w:t xml:space="preserve"> Vaatimukset</w:t>
+      </w:r>
+    </w:p>
+    <w:p/>
+    <w:p/>
+    <w:p>
+      <w:r>
+        <w:t>Eri ty</w:t>
+      </w:r>
+      <w:r>
+        <w:t>ö</w:t>
+      </w:r>
+      <w:r>
+        <w:t>teht</w:t>
+      </w:r>
+      <w:r>
+        <w:t>ä</w:t>
+      </w:r>
+      <w:r>
+        <w:t>ville saadaan kokonaiskustannukset kyseist</w:t>
+      </w:r>
+      <w:r>
+        <w:t>ä</w:t>
+      </w:r>
+      <w:r>
+        <w:t xml:space="preserve"> teht</w:t>
+      </w:r>
+      <w:r>
+        <w:t>ä</w:t>
+      </w:r>
+      <w:r>
+        <w:t>v</w:t>
+      </w:r>
+      <w:r>
+        <w:t>ää</w:t>
+      </w:r>
+      <w:r>
+        <w:t xml:space="preserve"> suorittavien henkil</w:t>
+      </w:r>
+      <w:r>
+        <w:t>ö</w:t>
+      </w:r>
+      <w:r>
+        <w:t>iden m</w:t>
+      </w:r>
+      <w:r>
+        <w:t>ää</w:t>
+      </w:r>
+      <w:r>
+        <w:t>rien ja kyseisen teht</w:t>
+      </w:r>
+      <w:r>
+        <w:t>ä</w:t>
+      </w:r>
+      <w:r>
+        <w:t>v</w:t>
+      </w:r>
+      <w:r>
+        <w:t>ä</w:t>
+      </w:r>
+      <w:r>
+        <w:t>n palkan avulla.</w:t>
+      </w:r>
+    </w:p>
+    <w:p>
+      <w:pPr>
+        <w:pStyle w:val="Kuvaotsikko"/>
+        <w:keepNext/>
+      </w:pPr>
+      <w:r>
+        <w:t xml:space="preserve">Taulukko </w:t>
+      </w:r>
+      <w:r>
+        <w:fldChar w:fldCharType="begin"/>
+      </w:r>
+      <w:r>
+        <w:instrText xml:space="preserve"> SEQ Taulukko \* ARABIC </w:instrText>
+      </w:r>
+      <w:r>
+        <w:fldChar w:fldCharType="separate"/>
+      </w:r>
+      <w:r>
+        <w:rPr>
+          <w:noProof/>
+        </w:rPr>
+        <w:t>6</w:t>
+      </w:r>
+      <w:r>
+        <w:fldChar w:fldCharType="end"/>
+      </w:r>
+      <w:r>
+        <w:t xml:space="preserve"> - Eri ty</w:t>
+      </w:r>
+      <w:r>
+        <w:t>ö</w:t>
+      </w:r>
+      <w:r>
+        <w:t>teht</w:t>
+      </w:r>
+      <w:r>
+        <w:t>ä</w:t>
+      </w:r>
+      <w:r>
+        <w:t>vien kokonaiskustannukset</w:t>
       </w:r>
     </w:p>
     <w:tbl>
       <w:tblPr>
-        <w:tblStyle w:val="TableGrid"/>
+        <w:tblStyle w:val="Vaaleataulukkoruudukko"/>
         <w:tblW w:w="0" w:type="auto"/>
         <w:tblLook w:val="04A0" w:firstRow="1" w:lastRow="0" w:firstColumn="1" w:lastColumn="0" w:noHBand="0" w:noVBand="1"/>
       </w:tblPr>
@@ -4167,7 +4340,37 @@
               <w:rPr>
                 <w:b/>
               </w:rPr>
-              <w:t>Asema</w:t>
+              <w:t>Ty</w:t>
+            </w:r>
+            <w:r>
+              <w:rPr>
+                <w:b/>
+              </w:rPr>
+              <w:t>ö</w:t>
+            </w:r>
+            <w:r>
+              <w:rPr>
+                <w:b/>
+              </w:rPr>
+              <w:t>teht</w:t>
+            </w:r>
+            <w:r>
+              <w:rPr>
+                <w:b/>
+              </w:rPr>
+              <w:t>ä</w:t>
+            </w:r>
+            <w:r>
+              <w:rPr>
+                <w:b/>
+              </w:rPr>
+              <w:t>v</w:t>
+            </w:r>
+            <w:r>
+              <w:rPr>
+                <w:b/>
+              </w:rPr>
+              <w:t>ä</w:t>
             </w:r>
           </w:p>
         </w:tc>
@@ -6014,15 +6217,16 @@
       <w:pPr>
         <w:jc w:val="center"/>
       </w:pPr>
-      <w:r>
-        <w:t>Taulukko 6: Kustannukset</w:t>
-      </w:r>
     </w:p>
     <w:p>
       <w:pPr>
-        <w:outlineLvl w:val="0"/>
+        <w:jc w:val="center"/>
       </w:pPr>
-      <w:r>
+    </w:p>
+    <w:p/>
+    <w:p>
+      <w:r>
+        <w:lastRenderedPageBreak/>
         <w:t>Saadaan optimointiteht</w:t>
       </w:r>
       <w:r>
@@ -7739,7 +7943,21 @@
     </w:p>
     <w:p>
       <w:pPr>
-        <w:pStyle w:val="Heading2"/>
+        <w:rPr>
+          <w:rFonts w:ascii="Times New Roman"/>
+          <w:b/>
+          <w:bCs/>
+          <w:sz w:val="36"/>
+          <w:szCs w:val="36"/>
+        </w:rPr>
+      </w:pPr>
+      <w:r>
+        <w:br w:type="page"/>
+      </w:r>
+    </w:p>
+    <w:p>
+      <w:pPr>
+        <w:pStyle w:val="Otsikko2"/>
       </w:pPr>
       <w:r>
         <w:lastRenderedPageBreak/>
@@ -7781,15 +7999,7 @@
         <w:t>ää</w:t>
       </w:r>
       <w:r>
-        <w:t xml:space="preserve"> voidaan </w:t>
-      </w:r>
-      <w:proofErr w:type="spellStart"/>
-      <w:r>
-        <w:t>linearisoida</w:t>
-      </w:r>
-      <w:proofErr w:type="spellEnd"/>
-      <w:r>
-        <w:t xml:space="preserve"> ottamalla k</w:t>
+        <w:t xml:space="preserve"> voidaan linearisoida ottamalla k</w:t>
       </w:r>
       <w:r>
         <w:t>ä</w:t>
@@ -7826,11 +8036,52 @@
       </w:r>
       <w:r>
         <w:t xml:space="preserve"> tekeville agenteille.</w:t>
+      </w:r>
+    </w:p>
+    <w:p/>
+    <w:p>
+      <w:pPr>
+        <w:pStyle w:val="Kuvaotsikko"/>
+        <w:keepNext/>
+        <w:jc w:val="center"/>
+      </w:pPr>
+      <w:r>
+        <w:t xml:space="preserve">Taulukko </w:t>
+      </w:r>
+      <w:r>
+        <w:fldChar w:fldCharType="begin"/>
+      </w:r>
+      <w:r>
+        <w:instrText xml:space="preserve"> SEQ Taulukko \* ARABIC </w:instrText>
+      </w:r>
+      <w:r>
+        <w:fldChar w:fldCharType="separate"/>
+      </w:r>
+      <w:r>
+        <w:rPr>
+          <w:noProof/>
+        </w:rPr>
+        <w:t>7</w:t>
+      </w:r>
+      <w:r>
+        <w:fldChar w:fldCharType="end"/>
+      </w:r>
+      <w:r>
+        <w:t xml:space="preserve"> - </w:t>
+      </w:r>
+      <w:r>
+        <w:t>Palkat kustannuslis</w:t>
+      </w:r>
+      <w:r>
+        <w:t>ä</w:t>
+      </w:r>
+      <w:r>
+        <w:t>ajattelulla</w:t>
       </w:r>
     </w:p>
     <w:tbl>
       <w:tblPr>
-        <w:tblStyle w:val="TableGridLight"/>
+        <w:tblStyle w:val="Vaaleataulukkoruudukko"/>
         <w:tblW w:w="0" w:type="auto"/>
         <w:tblInd w:w="2544" w:type="dxa"/>
         <w:tblLook w:val="04A0" w:firstRow="1" w:lastRow="0" w:firstColumn="1" w:lastColumn="0" w:noHBand="0" w:noVBand="1"/>
@@ -8121,190 +8372,213 @@
     </w:tbl>
     <w:p>
       <w:pPr>
-        <w:jc w:val="center"/>
+        <w:spacing w:before="240"/>
       </w:pPr>
       <w:r>
-        <w:t xml:space="preserve">Taulukko 7: Palkat </w:t>
-      </w:r>
-      <w:r>
-        <w:t>kustannuslis</w:t>
+        <w:t>Teht</w:t>
       </w:r>
       <w:r>
         <w:t>ä</w:t>
       </w:r>
       <w:r>
-        <w:t>ajattelulla</w:t>
+        <w:t>v</w:t>
+      </w:r>
+      <w:r>
+        <w:t>ä</w:t>
+      </w:r>
+      <w:r>
+        <w:t xml:space="preserve"> voidaan ajatella siten, ett</w:t>
+      </w:r>
+      <w:r>
+        <w:t>ä</w:t>
+      </w:r>
+      <w:r>
+        <w:t xml:space="preserve"> lasketaan kuukaudessa i otetun </w:t>
+      </w:r>
+      <w:r>
+        <w:t>oppilaa</w:t>
+      </w:r>
+      <w:r>
+        <w:t>n kustannuksia. T</w:t>
+      </w:r>
+      <w:r>
+        <w:t>ä</w:t>
+      </w:r>
+      <w:r>
+        <w:t>ll</w:t>
+      </w:r>
+      <w:r>
+        <w:t>ö</w:t>
+      </w:r>
+      <w:r>
+        <w:t xml:space="preserve">in huomioidaan suorat kustannukset </w:t>
+      </w:r>
+      <w:r>
+        <w:t>oppilaa</w:t>
+      </w:r>
+      <w:r>
+        <w:t>n palkka ja opettajan ty</w:t>
+      </w:r>
+      <w:r>
+        <w:t>ö</w:t>
+      </w:r>
+      <w:r>
+        <w:t>lis</w:t>
+      </w:r>
+      <w:r>
+        <w:t>ä</w:t>
+      </w:r>
+      <w:r>
+        <w:t xml:space="preserve"> sek</w:t>
+      </w:r>
+      <w:r>
+        <w:t>ä</w:t>
+      </w:r>
+      <w:r>
+        <w:t xml:space="preserve"> ep</w:t>
+      </w:r>
+      <w:r>
+        <w:t>ä</w:t>
+      </w:r>
+      <w:r>
+        <w:t>suora valmistuneiden agenttien palkkakustannus kaikilta tulevilta kuukausilta. K</w:t>
+      </w:r>
+      <w:r>
+        <w:t>oulutettujen agenttien m</w:t>
+      </w:r>
+      <w:r>
+        <w:t>ää</w:t>
+      </w:r>
+      <w:r>
+        <w:t>r</w:t>
+      </w:r>
+      <w:r>
+        <w:t>ä</w:t>
+      </w:r>
+      <w:r>
+        <w:t xml:space="preserve"> voidaan laskea geometrisen summan avulla. </w:t>
+      </w:r>
+      <w:r>
+        <w:t>Vuokrausty</w:t>
+      </w:r>
+      <w:r>
+        <w:t>ö</w:t>
+      </w:r>
+      <w:r>
+        <w:t>t</w:t>
+      </w:r>
+      <w:r>
+        <w:t>ä</w:t>
+      </w:r>
+      <w:r>
+        <w:t xml:space="preserve"> tekevien agenttien m</w:t>
+      </w:r>
+      <w:r>
+        <w:t>ää</w:t>
+      </w:r>
+      <w:r>
+        <w:t>r</w:t>
+      </w:r>
+      <w:r>
+        <w:t>ä</w:t>
+      </w:r>
+      <w:r>
+        <w:t xml:space="preserve"> ei riipu uusien op</w:t>
+      </w:r>
+      <w:r>
+        <w:t>pila</w:t>
+      </w:r>
+      <w:r>
+        <w:t>iden m</w:t>
+      </w:r>
+      <w:r>
+        <w:t>ää</w:t>
+      </w:r>
+      <w:r>
+        <w:t>r</w:t>
+      </w:r>
+      <w:r>
+        <w:t>ä</w:t>
+      </w:r>
+      <w:r>
+        <w:t>st</w:t>
+      </w:r>
+      <w:r>
+        <w:t>ä</w:t>
+      </w:r>
+      <w:r>
+        <w:t xml:space="preserve"> vaan niit</w:t>
+      </w:r>
+      <w:r>
+        <w:t>ä</w:t>
+      </w:r>
+      <w:r>
+        <w:t xml:space="preserve"> on t</w:t>
+      </w:r>
+      <w:r>
+        <w:t>ä</w:t>
+      </w:r>
+      <w:r>
+        <w:t>sm</w:t>
+      </w:r>
+      <w:r>
+        <w:t>ä</w:t>
+      </w:r>
+      <w:r>
+        <w:t>lleen kysynn</w:t>
+      </w:r>
+      <w:r>
+        <w:t>ä</w:t>
+      </w:r>
+      <w:r>
+        <w:t>n verran.</w:t>
       </w:r>
     </w:p>
     <w:p>
       <w:pPr>
-        <w:spacing w:before="240"/>
+        <w:pStyle w:val="Kuvaotsikko"/>
+        <w:keepNext/>
+        <w:jc w:val="center"/>
       </w:pPr>
       <w:r>
-        <w:t>Teht</w:t>
+        <w:t xml:space="preserve">Taulukko </w:t>
+      </w:r>
+      <w:r>
+        <w:fldChar w:fldCharType="begin"/>
+      </w:r>
+      <w:r>
+        <w:instrText xml:space="preserve"> SEQ Taulukko \* ARABIC </w:instrText>
+      </w:r>
+      <w:r>
+        <w:fldChar w:fldCharType="separate"/>
+      </w:r>
+      <w:r>
+        <w:rPr>
+          <w:noProof/>
+        </w:rPr>
+        <w:t>8</w:t>
+      </w:r>
+      <w:r>
+        <w:fldChar w:fldCharType="end"/>
+      </w:r>
+      <w:r>
+        <w:t xml:space="preserve"> - </w:t>
+      </w:r>
+      <w:r>
+        <w:t>Kokonaiskustannukset kustannuslis</w:t>
       </w:r>
       <w:r>
         <w:t>ä</w:t>
       </w:r>
       <w:r>
-        <w:t>v</w:t>
-      </w:r>
-      <w:r>
-        <w:t>ä</w:t>
-      </w:r>
-      <w:r>
-        <w:t xml:space="preserve"> voidaan ajatella siten, ett</w:t>
-      </w:r>
-      <w:r>
-        <w:t>ä</w:t>
-      </w:r>
-      <w:r>
-        <w:t xml:space="preserve"> lasketaan kuukaudessa i otetun </w:t>
-      </w:r>
-      <w:r>
-        <w:t>oppilaa</w:t>
-      </w:r>
-      <w:r>
-        <w:t>n kustannuksia. T</w:t>
-      </w:r>
-      <w:r>
-        <w:t>ä</w:t>
-      </w:r>
-      <w:r>
-        <w:t>ll</w:t>
-      </w:r>
-      <w:r>
-        <w:t>ö</w:t>
-      </w:r>
-      <w:r>
-        <w:t xml:space="preserve">in huomioidaan suorat kustannukset </w:t>
-      </w:r>
-      <w:r>
-        <w:t>oppilaa</w:t>
-      </w:r>
-      <w:r>
-        <w:t>n palkka ja opettajan ty</w:t>
-      </w:r>
-      <w:r>
-        <w:t>ö</w:t>
-      </w:r>
-      <w:r>
-        <w:t>lis</w:t>
-      </w:r>
-      <w:r>
-        <w:t>ä</w:t>
-      </w:r>
-      <w:r>
-        <w:t xml:space="preserve"> sek</w:t>
-      </w:r>
-      <w:r>
-        <w:t>ä</w:t>
-      </w:r>
-      <w:r>
-        <w:t xml:space="preserve"> ep</w:t>
-      </w:r>
-      <w:r>
-        <w:t>ä</w:t>
-      </w:r>
-      <w:r>
-        <w:t>suora valmistuneiden agenttien palkkakustannus kaikilta tulevilta kuukausilta. K</w:t>
-      </w:r>
-      <w:r>
-        <w:t>oulutettujen agenttien m</w:t>
-      </w:r>
-      <w:r>
-        <w:t>ää</w:t>
-      </w:r>
-      <w:r>
-        <w:t>r</w:t>
-      </w:r>
-      <w:r>
-        <w:t>ä</w:t>
-      </w:r>
-      <w:r>
-        <w:t xml:space="preserve"> voidaan laskea geometrisen summan avulla. </w:t>
-      </w:r>
-      <w:r>
-        <w:t>Vuokrausty</w:t>
-      </w:r>
-      <w:r>
-        <w:t>ö</w:t>
-      </w:r>
-      <w:r>
-        <w:t>t</w:t>
-      </w:r>
-      <w:r>
-        <w:t>ä</w:t>
-      </w:r>
-      <w:r>
-        <w:t xml:space="preserve"> tekevien agenttien m</w:t>
-      </w:r>
-      <w:r>
-        <w:t>ää</w:t>
-      </w:r>
-      <w:r>
-        <w:t>r</w:t>
-      </w:r>
-      <w:r>
-        <w:t>ä</w:t>
-      </w:r>
-      <w:r>
-        <w:t xml:space="preserve"> ei riipu uusien op</w:t>
-      </w:r>
-      <w:r>
-        <w:t>pila</w:t>
-      </w:r>
-      <w:r>
-        <w:t>iden m</w:t>
-      </w:r>
-      <w:r>
-        <w:t>ää</w:t>
-      </w:r>
-      <w:r>
-        <w:t>r</w:t>
-      </w:r>
-      <w:r>
-        <w:t>ä</w:t>
-      </w:r>
-      <w:r>
-        <w:t>st</w:t>
-      </w:r>
-      <w:r>
-        <w:t>ä</w:t>
-      </w:r>
-      <w:r>
-        <w:t xml:space="preserve"> vaan niit</w:t>
-      </w:r>
-      <w:r>
-        <w:t>ä</w:t>
-      </w:r>
-      <w:r>
-        <w:t xml:space="preserve"> on t</w:t>
-      </w:r>
-      <w:r>
-        <w:t>ä</w:t>
-      </w:r>
-      <w:r>
-        <w:t>sm</w:t>
-      </w:r>
-      <w:r>
-        <w:t>ä</w:t>
-      </w:r>
-      <w:r>
-        <w:t>lleen kysynn</w:t>
-      </w:r>
-      <w:r>
-        <w:t>ä</w:t>
-      </w:r>
-      <w:r>
-        <w:t>n verran.</w:t>
+        <w:t>ajattelulla</w:t>
       </w:r>
     </w:p>
     <w:tbl>
       <w:tblPr>
-        <w:tblStyle w:val="TableGrid"/>
+        <w:tblStyle w:val="Vaaleataulukkoruudukko"/>
         <w:tblW w:w="0" w:type="auto"/>
-        <w:tblInd w:w="2119" w:type="dxa"/>
+        <w:jc w:val="center"/>
         <w:tblLook w:val="04A0" w:firstRow="1" w:lastRow="0" w:firstColumn="1" w:lastColumn="0" w:noHBand="0" w:noVBand="1"/>
       </w:tblPr>
       <w:tblGrid>
@@ -8312,6 +8586,9 @@
         <w:gridCol w:w="2268"/>
       </w:tblGrid>
       <w:tr>
+        <w:trPr>
+          <w:jc w:val="center"/>
+        </w:trPr>
         <w:tc>
           <w:tcPr>
             <w:tcW w:w="3397" w:type="dxa"/>
@@ -8352,6 +8629,7 @@
       <w:tr>
         <w:trPr>
           <w:trHeight w:val="907"/>
+          <w:jc w:val="center"/>
         </w:trPr>
         <w:tc>
           <w:tcPr>
@@ -8466,6 +8744,7 @@
       <w:tr>
         <w:trPr>
           <w:trHeight w:val="907"/>
+          <w:jc w:val="center"/>
         </w:trPr>
         <w:tc>
           <w:tcPr>
@@ -8595,6 +8874,7 @@
       <w:tr>
         <w:trPr>
           <w:trHeight w:val="1012"/>
+          <w:jc w:val="center"/>
         </w:trPr>
         <w:tc>
           <w:tcPr>
@@ -8641,13 +8921,7 @@
                       <w:rPr>
                         <w:rFonts w:ascii="Cambria Math" w:hAnsi="Cambria Math"/>
                       </w:rPr>
-                      <m:t>i</m:t>
-                    </m:r>
-                    <m:r>
-                      <w:rPr>
-                        <w:rFonts w:ascii="Cambria Math" w:hAnsi="Cambria Math"/>
-                      </w:rPr>
-                      <m:t>=1</m:t>
+                      <m:t>i=1</m:t>
                     </m:r>
                   </m:sub>
                   <m:sup>
@@ -8748,6 +9022,7 @@
       <w:tr>
         <w:trPr>
           <w:trHeight w:val="985"/>
+          <w:jc w:val="center"/>
         </w:trPr>
         <w:tc>
           <w:tcPr>
@@ -8877,6 +9152,7 @@
       <w:tr>
         <w:trPr>
           <w:trHeight w:val="985"/>
+          <w:jc w:val="center"/>
         </w:trPr>
         <w:tc>
           <w:tcPr>
@@ -8996,20 +9272,8 @@
     </w:tbl>
     <w:p>
       <w:pPr>
-        <w:jc w:val="center"/>
+        <w:spacing w:before="240"/>
       </w:pPr>
-      <w:r>
-        <w:t xml:space="preserve">Taulukko 8: Kokonaiskustannukset </w:t>
-      </w:r>
-      <w:r>
-        <w:t>kustannuslis</w:t>
-      </w:r>
-      <w:r>
-        <w:t>ä</w:t>
-      </w:r>
-      <w:r>
-        <w:t>ajattelulla</w:t>
-      </w:r>
     </w:p>
     <w:p>
       <w:pPr>
@@ -9316,13 +9580,7 @@
                         <w:rPr>
                           <w:rFonts w:ascii="Cambria Math" w:hAnsi="Cambria Math"/>
                         </w:rPr>
-                        <m:t>)</m:t>
-                      </m:r>
-                      <m:r>
-                        <w:rPr>
-                          <w:rFonts w:ascii="Cambria Math" w:hAnsi="Cambria Math"/>
-                        </w:rPr>
-                        <m:t>x</m:t>
+                        <m:t>)x</m:t>
                       </m:r>
                     </m:e>
                     <m:sub>
@@ -9426,13 +9684,7 @@
             <w:rPr>
               <w:rFonts w:ascii="Cambria Math" w:hAnsi="Cambria Math"/>
             </w:rPr>
-            <m:t>M</m:t>
-          </m:r>
-          <m:r>
-            <w:rPr>
-              <w:rFonts w:ascii="Cambria Math" w:hAnsi="Cambria Math"/>
-            </w:rPr>
-            <m:t>+</m:t>
+            <m:t>M+</m:t>
           </m:r>
           <m:sSub>
             <m:sSubPr>
@@ -10864,11 +11116,44 @@
         <w:t>.</w:t>
       </w:r>
     </w:p>
+    <w:p/>
+    <w:p>
+      <w:pPr>
+        <w:pStyle w:val="Kuvaotsikko"/>
+        <w:keepNext/>
+      </w:pPr>
+      <w:r>
+        <w:t xml:space="preserve">Taulukko </w:t>
+      </w:r>
+      <w:r>
+        <w:fldChar w:fldCharType="begin"/>
+      </w:r>
+      <w:r>
+        <w:instrText xml:space="preserve"> SEQ Taulukko \* ARABIC </w:instrText>
+      </w:r>
+      <w:r>
+        <w:fldChar w:fldCharType="separate"/>
+      </w:r>
+      <w:r>
+        <w:rPr>
+          <w:noProof/>
+        </w:rPr>
+        <w:t>9</w:t>
+      </w:r>
+      <w:r>
+        <w:fldChar w:fldCharType="end"/>
+      </w:r>
+      <w:r>
+        <w:t xml:space="preserve"> - </w:t>
+      </w:r>
+      <w:r>
+        <w:t>Kustannusfunktion vakiokertoimet</w:t>
+      </w:r>
+    </w:p>
     <w:tbl>
       <w:tblPr>
-        <w:tblStyle w:val="TableGrid"/>
+        <w:tblStyle w:val="Vaaleataulukkoruudukko"/>
         <w:tblW w:w="0" w:type="auto"/>
-        <w:tblInd w:w="491" w:type="dxa"/>
         <w:tblLook w:val="04A0" w:firstRow="1" w:lastRow="0" w:firstColumn="1" w:lastColumn="0" w:noHBand="0" w:noVBand="1"/>
       </w:tblPr>
       <w:tblGrid>
@@ -11178,13 +11463,7 @@
                   <w:rPr>
                     <w:rFonts w:ascii="Cambria Math" w:hAnsi="Cambria Math"/>
                   </w:rPr>
-                  <m:t>+</m:t>
-                </m:r>
-                <m:r>
-                  <w:rPr>
-                    <w:rFonts w:ascii="Cambria Math" w:hAnsi="Cambria Math"/>
-                  </w:rPr>
-                  <m:t>500×</m:t>
+                  <m:t>+500×</m:t>
                 </m:r>
                 <m:f>
                   <m:fPr>
@@ -11763,13 +12042,7 @@
                   <w:rPr>
                     <w:rFonts w:ascii="Cambria Math" w:hAnsi="Cambria Math"/>
                   </w:rPr>
-                  <m:t>=10</m:t>
-                </m:r>
-                <m:r>
-                  <w:rPr>
-                    <w:rFonts w:ascii="Cambria Math" w:hAnsi="Cambria Math"/>
-                  </w:rPr>
-                  <m:t>0</m:t>
+                  <m:t>=100</m:t>
                 </m:r>
               </m:oMath>
             </m:oMathPara>
@@ -11781,9 +12054,11 @@
       <w:pPr>
         <w:jc w:val="center"/>
       </w:pPr>
-      <w:r>
-        <w:t>Taulukko 9: Kustannusfunktion vakiokertoimet</w:t>
-      </w:r>
+    </w:p>
+    <w:p>
+      <w:pPr>
+        <w:jc w:val="center"/>
+      </w:pPr>
     </w:p>
     <w:p>
       <w:pPr>
@@ -11847,22 +12122,60 @@
         <w:t>.</w:t>
       </w:r>
     </w:p>
+    <w:p>
+      <w:pPr>
+        <w:spacing w:before="240"/>
+      </w:pPr>
+    </w:p>
+    <w:p>
+      <w:pPr>
+        <w:pStyle w:val="Kuvaotsikko"/>
+        <w:keepNext/>
+        <w:jc w:val="center"/>
+      </w:pPr>
+      <w:r>
+        <w:t xml:space="preserve">Taulukko </w:t>
+      </w:r>
+      <w:r>
+        <w:fldChar w:fldCharType="begin"/>
+      </w:r>
+      <w:r>
+        <w:instrText xml:space="preserve"> SEQ Taulukko \* ARABIC </w:instrText>
+      </w:r>
+      <w:r>
+        <w:fldChar w:fldCharType="separate"/>
+      </w:r>
+      <w:r>
+        <w:rPr>
+          <w:noProof/>
+        </w:rPr>
+        <w:t>10</w:t>
+      </w:r>
+      <w:r>
+        <w:fldChar w:fldCharType="end"/>
+      </w:r>
+      <w:r>
+        <w:t xml:space="preserve"> - </w:t>
+      </w:r>
+      <w:r>
+        <w:t>Parametrikertoimien lukuarvot</w:t>
+      </w:r>
+    </w:p>
     <w:tbl>
       <w:tblPr>
-        <w:tblStyle w:val="TableGrid"/>
+        <w:tblStyle w:val="Vaaleataulukkoruudukko"/>
         <w:tblpPr w:leftFromText="141" w:rightFromText="141" w:vertAnchor="text" w:horzAnchor="margin" w:tblpXSpec="center" w:tblpY="40"/>
-        <w:tblOverlap w:val="never"/>
         <w:tblW w:w="0" w:type="auto"/>
         <w:tblLook w:val="04A0" w:firstRow="1" w:lastRow="0" w:firstColumn="1" w:lastColumn="0" w:noHBand="0" w:noVBand="1"/>
       </w:tblPr>
       <w:tblGrid>
-        <w:gridCol w:w="894"/>
-        <w:gridCol w:w="2220"/>
+        <w:gridCol w:w="1129"/>
+        <w:gridCol w:w="2977"/>
       </w:tblGrid>
       <w:tr>
         <w:tc>
           <w:tcPr>
-            <w:tcW w:w="894" w:type="dxa"/>
+            <w:tcW w:w="1129" w:type="dxa"/>
           </w:tcPr>
           <w:p>
             <w:pPr>
@@ -11880,7 +12193,7 @@
         </w:tc>
         <w:tc>
           <w:tcPr>
-            <w:tcW w:w="2220" w:type="dxa"/>
+            <w:tcW w:w="2977" w:type="dxa"/>
           </w:tcPr>
           <w:p>
             <w:pPr>
@@ -11903,7 +12216,7 @@
         </w:trPr>
         <w:tc>
           <w:tcPr>
-            <w:tcW w:w="894" w:type="dxa"/>
+            <w:tcW w:w="1129" w:type="dxa"/>
           </w:tcPr>
           <w:p>
             <m:oMathPara>
@@ -11920,7 +12233,7 @@
         </w:tc>
         <w:tc>
           <w:tcPr>
-            <w:tcW w:w="2220" w:type="dxa"/>
+            <w:tcW w:w="2977" w:type="dxa"/>
           </w:tcPr>
           <w:p>
             <m:oMathPara>
@@ -11958,13 +12271,7 @@
                   <w:rPr>
                     <w:rFonts w:ascii="Cambria Math" w:hAnsi="Cambria Math"/>
                   </w:rPr>
-                  <m:t>≈0,0666</m:t>
-                </m:r>
-                <m:r>
-                  <w:rPr>
-                    <w:rFonts w:ascii="Cambria Math" w:hAnsi="Cambria Math"/>
-                  </w:rPr>
-                  <m:t>7</m:t>
+                  <m:t>≈0,06667</m:t>
                 </m:r>
               </m:oMath>
             </m:oMathPara>
@@ -11977,7 +12284,7 @@
         </w:trPr>
         <w:tc>
           <w:tcPr>
-            <w:tcW w:w="894" w:type="dxa"/>
+            <w:tcW w:w="1129" w:type="dxa"/>
           </w:tcPr>
           <w:p>
             <m:oMathPara>
@@ -11994,7 +12301,7 @@
         </w:tc>
         <w:tc>
           <w:tcPr>
-            <w:tcW w:w="2220" w:type="dxa"/>
+            <w:tcW w:w="2977" w:type="dxa"/>
           </w:tcPr>
           <w:p>
             <m:oMathPara>
@@ -12032,13 +12339,7 @@
                   <w:rPr>
                     <w:rFonts w:ascii="Cambria Math" w:hAnsi="Cambria Math"/>
                   </w:rPr>
-                  <m:t>=0,</m:t>
-                </m:r>
-                <m:r>
-                  <w:rPr>
-                    <w:rFonts w:ascii="Cambria Math" w:hAnsi="Cambria Math"/>
-                  </w:rPr>
-                  <m:t>8</m:t>
+                  <m:t>=0,8</m:t>
                 </m:r>
               </m:oMath>
             </m:oMathPara>
@@ -12051,7 +12352,7 @@
         </w:trPr>
         <w:tc>
           <w:tcPr>
-            <w:tcW w:w="894" w:type="dxa"/>
+            <w:tcW w:w="1129" w:type="dxa"/>
           </w:tcPr>
           <w:p>
             <m:oMathPara>
@@ -12068,7 +12369,7 @@
         </w:tc>
         <w:tc>
           <w:tcPr>
-            <w:tcW w:w="2220" w:type="dxa"/>
+            <w:tcW w:w="2977" w:type="dxa"/>
           </w:tcPr>
           <w:p>
             <m:oMathPara>
@@ -12098,16 +12399,7 @@
                   <w:rPr>
                     <w:rFonts w:ascii="Cambria Math" w:hAnsi="Cambria Math"/>
                   </w:rPr>
-                  <m:t>0,73</m:t>
-                </m:r>
-                <m:r>
-                  <m:rPr>
-                    <m:sty m:val="p"/>
-                  </m:rPr>
-                  <w:rPr>
-                    <w:rFonts w:ascii="Cambria Math" w:hAnsi="Cambria Math"/>
-                  </w:rPr>
-                  <m:t>6</m:t>
+                  <m:t>0,736</m:t>
                 </m:r>
               </m:oMath>
             </m:oMathPara>
@@ -12120,7 +12412,7 @@
         </w:trPr>
         <w:tc>
           <w:tcPr>
-            <w:tcW w:w="894" w:type="dxa"/>
+            <w:tcW w:w="1129" w:type="dxa"/>
           </w:tcPr>
           <w:p>
             <m:oMathPara>
@@ -12163,7 +12455,7 @@
         </w:tc>
         <w:tc>
           <w:tcPr>
-            <w:tcW w:w="2220" w:type="dxa"/>
+            <w:tcW w:w="2977" w:type="dxa"/>
           </w:tcPr>
           <w:p>
             <w:r>
@@ -12178,7 +12470,71 @@
         </w:trPr>
         <w:tc>
           <w:tcPr>
-            <w:tcW w:w="894" w:type="dxa"/>
+            <w:tcW w:w="1129" w:type="dxa"/>
+          </w:tcPr>
+          <w:p>
+            <w:pPr>
+              <w:rPr>
+                <w:rFonts w:ascii="Calibri"/>
+              </w:rPr>
+            </w:pPr>
+            <m:oMathPara>
+              <m:oMath>
+                <m:r>
+                  <w:rPr>
+                    <w:rFonts w:ascii="Cambria Math" w:hAnsi="Cambria Math"/>
+                  </w:rPr>
+                  <w:lastRenderedPageBreak/>
+                  <m:t>v</m:t>
+                </m:r>
+                <m:sSup>
+                  <m:sSupPr>
+                    <m:ctrlPr>
+                      <w:rPr>
+                        <w:rFonts w:ascii="Cambria Math" w:hAnsi="Cambria Math"/>
+                        <w:i/>
+                      </w:rPr>
+                    </m:ctrlPr>
+                  </m:sSupPr>
+                  <m:e>
+                    <m:r>
+                      <w:rPr>
+                        <w:rFonts w:ascii="Cambria Math" w:hAnsi="Cambria Math"/>
+                      </w:rPr>
+                      <m:t>p</m:t>
+                    </m:r>
+                  </m:e>
+                  <m:sup>
+                    <m:r>
+                      <w:rPr>
+                        <w:rFonts w:ascii="Cambria Math" w:hAnsi="Cambria Math"/>
+                      </w:rPr>
+                      <m:t>3</m:t>
+                    </m:r>
+                  </m:sup>
+                </m:sSup>
+              </m:oMath>
+            </m:oMathPara>
+          </w:p>
+        </w:tc>
+        <w:tc>
+          <w:tcPr>
+            <w:tcW w:w="2977" w:type="dxa"/>
+          </w:tcPr>
+          <w:p>
+            <w:r>
+              <w:t>0,6230</w:t>
+            </w:r>
+          </w:p>
+        </w:tc>
+      </w:tr>
+      <w:tr>
+        <w:trPr>
+          <w:trHeight w:val="246"/>
+        </w:trPr>
+        <w:tc>
+          <w:tcPr>
+            <w:tcW w:w="1129" w:type="dxa"/>
           </w:tcPr>
           <w:p>
             <w:pPr>
@@ -12216,7 +12572,7 @@
                       <w:rPr>
                         <w:rFonts w:ascii="Cambria Math" w:hAnsi="Cambria Math"/>
                       </w:rPr>
-                      <m:t>3</m:t>
+                      <m:t>4</m:t>
                     </m:r>
                   </m:sup>
                 </m:sSup>
@@ -12226,11 +12582,11 @@
         </w:tc>
         <w:tc>
           <w:tcPr>
-            <w:tcW w:w="2220" w:type="dxa"/>
-          </w:tcPr>
-          <w:p>
-            <w:r>
-              <w:t>0,6230</w:t>
+            <w:tcW w:w="2977" w:type="dxa"/>
+          </w:tcPr>
+          <w:p>
+            <w:r>
+              <w:t>0,5731</w:t>
             </w:r>
           </w:p>
         </w:tc>
@@ -12241,70 +12597,7 @@
         </w:trPr>
         <w:tc>
           <w:tcPr>
-            <w:tcW w:w="894" w:type="dxa"/>
-          </w:tcPr>
-          <w:p>
-            <w:pPr>
-              <w:rPr>
-                <w:rFonts w:ascii="Calibri"/>
-              </w:rPr>
-            </w:pPr>
-            <m:oMathPara>
-              <m:oMath>
-                <m:r>
-                  <w:rPr>
-                    <w:rFonts w:ascii="Cambria Math" w:hAnsi="Cambria Math"/>
-                  </w:rPr>
-                  <m:t>v</m:t>
-                </m:r>
-                <m:sSup>
-                  <m:sSupPr>
-                    <m:ctrlPr>
-                      <w:rPr>
-                        <w:rFonts w:ascii="Cambria Math" w:hAnsi="Cambria Math"/>
-                        <w:i/>
-                      </w:rPr>
-                    </m:ctrlPr>
-                  </m:sSupPr>
-                  <m:e>
-                    <m:r>
-                      <w:rPr>
-                        <w:rFonts w:ascii="Cambria Math" w:hAnsi="Cambria Math"/>
-                      </w:rPr>
-                      <m:t>p</m:t>
-                    </m:r>
-                  </m:e>
-                  <m:sup>
-                    <m:r>
-                      <w:rPr>
-                        <w:rFonts w:ascii="Cambria Math" w:hAnsi="Cambria Math"/>
-                      </w:rPr>
-                      <m:t>4</m:t>
-                    </m:r>
-                  </m:sup>
-                </m:sSup>
-              </m:oMath>
-            </m:oMathPara>
-          </w:p>
-        </w:tc>
-        <w:tc>
-          <w:tcPr>
-            <w:tcW w:w="2220" w:type="dxa"/>
-          </w:tcPr>
-          <w:p>
-            <w:r>
-              <w:t>0,5731</w:t>
-            </w:r>
-          </w:p>
-        </w:tc>
-      </w:tr>
-      <w:tr>
-        <w:trPr>
-          <w:trHeight w:val="246"/>
-        </w:trPr>
-        <w:tc>
-          <w:tcPr>
-            <w:tcW w:w="894" w:type="dxa"/>
+            <w:tcW w:w="1129" w:type="dxa"/>
           </w:tcPr>
           <w:p>
             <w:pPr>
@@ -12326,7 +12619,7 @@
         </w:tc>
         <w:tc>
           <w:tcPr>
-            <w:tcW w:w="2220" w:type="dxa"/>
+            <w:tcW w:w="2977" w:type="dxa"/>
           </w:tcPr>
           <w:p>
             <w:r>
@@ -12341,7 +12634,7 @@
         </w:trPr>
         <w:tc>
           <w:tcPr>
-            <w:tcW w:w="894" w:type="dxa"/>
+            <w:tcW w:w="1129" w:type="dxa"/>
           </w:tcPr>
           <w:p>
             <w:pPr>
@@ -12383,7 +12676,7 @@
         </w:tc>
         <w:tc>
           <w:tcPr>
-            <w:tcW w:w="2220" w:type="dxa"/>
+            <w:tcW w:w="2977" w:type="dxa"/>
           </w:tcPr>
           <w:p>
             <w:r>
@@ -12398,7 +12691,7 @@
         </w:trPr>
         <w:tc>
           <w:tcPr>
-            <w:tcW w:w="894" w:type="dxa"/>
+            <w:tcW w:w="1129" w:type="dxa"/>
           </w:tcPr>
           <w:p>
             <w:pPr>
@@ -12440,7 +12733,7 @@
         </w:tc>
         <w:tc>
           <w:tcPr>
-            <w:tcW w:w="2220" w:type="dxa"/>
+            <w:tcW w:w="2977" w:type="dxa"/>
           </w:tcPr>
           <w:p>
             <w:r>
@@ -12455,7 +12748,7 @@
         </w:trPr>
         <w:tc>
           <w:tcPr>
-            <w:tcW w:w="894" w:type="dxa"/>
+            <w:tcW w:w="1129" w:type="dxa"/>
           </w:tcPr>
           <w:p>
             <w:pPr>
@@ -12497,7 +12790,7 @@
         </w:tc>
         <w:tc>
           <w:tcPr>
-            <w:tcW w:w="2220" w:type="dxa"/>
+            <w:tcW w:w="2977" w:type="dxa"/>
           </w:tcPr>
           <w:p>
             <w:r>
@@ -12512,7 +12805,7 @@
         </w:trPr>
         <w:tc>
           <w:tcPr>
-            <w:tcW w:w="894" w:type="dxa"/>
+            <w:tcW w:w="1129" w:type="dxa"/>
           </w:tcPr>
           <w:p>
             <w:pPr>
@@ -12554,7 +12847,7 @@
         </w:tc>
         <w:tc>
           <w:tcPr>
-            <w:tcW w:w="2220" w:type="dxa"/>
+            <w:tcW w:w="2977" w:type="dxa"/>
           </w:tcPr>
           <w:p>
             <w:r>
@@ -12570,9 +12863,6 @@
       </w:pPr>
       <w:r>
         <w:br w:type="textWrapping" w:clear="all"/>
-      </w:r>
-      <w:r>
-        <w:t>Taulukko 10: Parametrikertoimien lukuarvot</w:t>
       </w:r>
     </w:p>
     <w:p>
@@ -12922,13 +13212,7 @@
             <w:rPr>
               <w:rFonts w:ascii="Cambria Math" w:hAnsi="Cambria Math"/>
             </w:rPr>
-            <m:t xml:space="preserve">≥ </m:t>
-          </m:r>
-          <m:r>
-            <w:rPr>
-              <w:rFonts w:ascii="Cambria Math" w:hAnsi="Cambria Math"/>
-            </w:rPr>
-            <m:t>0</m:t>
+            <m:t>≥ 0</m:t>
           </m:r>
         </m:oMath>
       </m:oMathPara>
@@ -13036,13 +13320,7 @@
             <w:rPr>
               <w:rFonts w:ascii="Cambria Math" w:hAnsi="Cambria Math"/>
             </w:rPr>
-            <m:t>≥</m:t>
-          </m:r>
-          <m:r>
-            <w:rPr>
-              <w:rFonts w:ascii="Cambria Math" w:hAnsi="Cambria Math"/>
-            </w:rPr>
-            <m:t>0</m:t>
+            <m:t>≥0</m:t>
           </m:r>
         </m:oMath>
       </m:oMathPara>
@@ -13301,16 +13579,7 @@
             <w:rPr>
               <w:rFonts w:ascii="Cambria Math" w:hAnsi="Cambria Math"/>
             </w:rPr>
-            <m:t>0,73</m:t>
-          </m:r>
-          <m:r>
-            <m:rPr>
-              <m:sty m:val="p"/>
-            </m:rPr>
-            <w:rPr>
-              <w:rFonts w:ascii="Cambria Math" w:hAnsi="Cambria Math"/>
-            </w:rPr>
-            <m:t>6</m:t>
+            <m:t>0,736</m:t>
           </m:r>
           <m:r>
             <w:rPr>
@@ -13539,16 +13808,7 @@
             <w:rPr>
               <w:rFonts w:ascii="Cambria Math" w:hAnsi="Cambria Math"/>
             </w:rPr>
-            <m:t>0,6771</m:t>
-          </m:r>
-          <m:r>
-            <m:rPr>
-              <m:sty m:val="p"/>
-            </m:rPr>
-            <w:rPr>
-              <w:rFonts w:ascii="Cambria Math" w:hAnsi="Cambria Math"/>
-            </w:rPr>
-            <m:t xml:space="preserve"> </m:t>
+            <m:t xml:space="preserve">0,6771 </m:t>
           </m:r>
           <m:sSub>
             <m:sSubPr>
@@ -13589,16 +13849,7 @@
             <w:rPr>
               <w:rFonts w:ascii="Cambria Math" w:hAnsi="Cambria Math"/>
             </w:rPr>
-            <m:t>0,73</m:t>
-          </m:r>
-          <m:r>
-            <m:rPr>
-              <m:sty m:val="p"/>
-            </m:rPr>
-            <w:rPr>
-              <w:rFonts w:ascii="Cambria Math" w:hAnsi="Cambria Math"/>
-            </w:rPr>
-            <m:t>6</m:t>
+            <m:t>0,736</m:t>
           </m:r>
           <m:r>
             <w:rPr>
@@ -13753,16 +14004,7 @@
             <w:rPr>
               <w:rFonts w:ascii="Cambria Math" w:hAnsi="Cambria Math"/>
             </w:rPr>
-            <m:t>0,6591</m:t>
-          </m:r>
-          <m:r>
-            <m:rPr>
-              <m:sty m:val="p"/>
-            </m:rPr>
-            <w:rPr>
-              <w:rFonts w:ascii="Cambria Math" w:hAnsi="Cambria Math"/>
-            </w:rPr>
-            <m:t xml:space="preserve"> </m:t>
+            <m:t xml:space="preserve">0,6591 </m:t>
           </m:r>
           <m:r>
             <w:rPr>
@@ -13927,16 +14169,7 @@
             <w:rPr>
               <w:rFonts w:ascii="Cambria Math" w:hAnsi="Cambria Math"/>
             </w:rPr>
-            <m:t>0,73</m:t>
-          </m:r>
-          <m:r>
-            <m:rPr>
-              <m:sty m:val="p"/>
-            </m:rPr>
-            <w:rPr>
-              <w:rFonts w:ascii="Cambria Math" w:hAnsi="Cambria Math"/>
-            </w:rPr>
-            <m:t>6</m:t>
+            <m:t>0,736</m:t>
           </m:r>
           <m:r>
             <w:rPr>
@@ -14370,6 +14603,11 @@
       </m:oMathPara>
     </w:p>
     <w:p>
+      <w:pPr>
+        <w:ind w:left="2608" w:firstLine="1304"/>
+      </w:pPr>
+    </w:p>
+    <w:p>
       <w:r>
         <w:t>Saatu optimointiteht</w:t>
       </w:r>
@@ -14477,25 +14715,7 @@
           <w:sz w:val="20"/>
           <w:lang w:val="en-US"/>
         </w:rPr>
-        <w:t xml:space="preserve"> </w:t>
-      </w:r>
-      <w:proofErr w:type="spellStart"/>
-      <w:r>
-        <w:rPr>
-          <w:rFonts w:ascii="Courier New" w:hAnsi="Courier New" w:cs="Courier New"/>
-          <w:sz w:val="20"/>
-          <w:lang w:val="en-US"/>
-        </w:rPr>
-        <w:t>obj</w:t>
-      </w:r>
-      <w:proofErr w:type="spellEnd"/>
-      <w:r>
-        <w:rPr>
-          <w:rFonts w:ascii="Courier New" w:hAnsi="Courier New" w:cs="Courier New"/>
-          <w:sz w:val="20"/>
-          <w:lang w:val="en-US"/>
-        </w:rPr>
-        <w:t>: 2061.259 x1 + 1774.702 x2 + 1463.227 x3 + 1124.667 x4 + 756.667 x5</w:t>
+        <w:t xml:space="preserve"> obj: 2061.259 x1 + 1774.702 x2 + 1463.227 x3 + 1124.667 x4 + 756.667 x5</w:t>
       </w:r>
     </w:p>
     <w:p>
@@ -14549,25 +14769,7 @@
           <w:sz w:val="20"/>
           <w:lang w:val="en-US"/>
         </w:rPr>
-        <w:t xml:space="preserve"> </w:t>
-      </w:r>
-      <w:proofErr w:type="spellStart"/>
-      <w:r>
-        <w:rPr>
-          <w:rFonts w:ascii="Courier New" w:hAnsi="Courier New" w:cs="Courier New"/>
-          <w:sz w:val="20"/>
-          <w:lang w:val="en-US"/>
-        </w:rPr>
-        <w:t>jan</w:t>
-      </w:r>
-      <w:proofErr w:type="spellEnd"/>
-      <w:r>
-        <w:rPr>
-          <w:rFonts w:ascii="Courier New" w:hAnsi="Courier New" w:cs="Courier New"/>
-          <w:sz w:val="20"/>
-          <w:lang w:val="en-US"/>
-        </w:rPr>
-        <w:t>: m - 0.06667 x1 - d1 &gt;= 0</w:t>
+        <w:t xml:space="preserve"> jan: m - 0.06667 x1 - d1 &gt;= 0</w:t>
       </w:r>
     </w:p>
     <w:p>
@@ -14585,25 +14787,7 @@
           <w:sz w:val="20"/>
           <w:lang w:val="en-US"/>
         </w:rPr>
-        <w:t xml:space="preserve"> </w:t>
-      </w:r>
-      <w:proofErr w:type="spellStart"/>
-      <w:r>
-        <w:rPr>
-          <w:rFonts w:ascii="Courier New" w:hAnsi="Courier New" w:cs="Courier New"/>
-          <w:sz w:val="20"/>
-          <w:lang w:val="en-US"/>
-        </w:rPr>
-        <w:t>feb</w:t>
-      </w:r>
-      <w:proofErr w:type="spellEnd"/>
-      <w:r>
-        <w:rPr>
-          <w:rFonts w:ascii="Courier New" w:hAnsi="Courier New" w:cs="Courier New"/>
-          <w:sz w:val="20"/>
-          <w:lang w:val="en-US"/>
-        </w:rPr>
-        <w:t>: 0.8 x1 - 0.06667 x2 + 0.92 m - d2 &gt;= 0</w:t>
+        <w:t xml:space="preserve"> feb: 0.8 x1 - 0.06667 x2 + 0.92 m - d2 &gt;= 0</w:t>
       </w:r>
     </w:p>
     <w:p>
@@ -14639,25 +14823,7 @@
           <w:sz w:val="20"/>
           <w:lang w:val="en-US"/>
         </w:rPr>
-        <w:t xml:space="preserve"> </w:t>
-      </w:r>
-      <w:proofErr w:type="spellStart"/>
-      <w:r>
-        <w:rPr>
-          <w:rFonts w:ascii="Courier New" w:hAnsi="Courier New" w:cs="Courier New"/>
-          <w:sz w:val="20"/>
-          <w:lang w:val="en-US"/>
-        </w:rPr>
-        <w:t>apr</w:t>
-      </w:r>
-      <w:proofErr w:type="spellEnd"/>
-      <w:r>
-        <w:rPr>
-          <w:rFonts w:ascii="Courier New" w:hAnsi="Courier New" w:cs="Courier New"/>
-          <w:sz w:val="20"/>
-          <w:lang w:val="en-US"/>
-        </w:rPr>
-        <w:t>: 0.6771 x1 + 0.736 x2 + 0.8 x3 - 0.06667 x4 + 0.778688 m - d4 &gt;= 0</w:t>
+        <w:t xml:space="preserve"> apr: 0.6771 x1 + 0.736 x2 + 0.8 x3 - 0.06667 x4 + 0.778688 m - d4 &gt;= 0</w:t>
       </w:r>
     </w:p>
     <w:p>
@@ -14693,25 +14859,7 @@
           <w:sz w:val="20"/>
           <w:lang w:val="en-US"/>
         </w:rPr>
-        <w:t xml:space="preserve"> </w:t>
-      </w:r>
-      <w:proofErr w:type="spellStart"/>
-      <w:r>
-        <w:rPr>
-          <w:rFonts w:ascii="Courier New" w:hAnsi="Courier New" w:cs="Courier New"/>
-          <w:sz w:val="20"/>
-          <w:lang w:val="en-US"/>
-        </w:rPr>
-        <w:t>jun</w:t>
-      </w:r>
-      <w:proofErr w:type="spellEnd"/>
-      <w:r>
-        <w:rPr>
-          <w:rFonts w:ascii="Courier New" w:hAnsi="Courier New" w:cs="Courier New"/>
-          <w:sz w:val="20"/>
-          <w:lang w:val="en-US"/>
-        </w:rPr>
-        <w:t xml:space="preserve">: 0.5731 x1 + 0.623 x2 + 0.6771 x3 + 0.736 x4 + 0.8 x5 + 0.6591 m </w:t>
+        <w:t xml:space="preserve"> jun: 0.5731 x1 + 0.623 x2 + 0.6771 x3 + 0.736 x4 + 0.8 x5 + 0.6591 m </w:t>
       </w:r>
       <w:r>
         <w:rPr>
@@ -14745,6 +14893,7 @@
           <w:sz w:val="20"/>
           <w:lang w:val="en-US"/>
         </w:rPr>
+        <w:lastRenderedPageBreak/>
         <w:t>Bounds</w:t>
       </w:r>
     </w:p>
@@ -14914,23 +15063,27 @@
       <w:pPr>
         <w:spacing w:after="0"/>
         <w:rPr>
-          <w:rFonts w:ascii="Courier New" w:hAnsi="Courier New" w:cs="Courier New"/>
-          <w:sz w:val="20"/>
-          <w:lang w:val="en-US"/>
+          <w:rFonts w:ascii="Times New Roman"/>
+          <w:b/>
+          <w:bCs/>
+          <w:sz w:val="36"/>
+          <w:szCs w:val="36"/>
         </w:rPr>
       </w:pPr>
       <w:r>
         <w:rPr>
           <w:rFonts w:ascii="Courier New" w:hAnsi="Courier New" w:cs="Courier New"/>
           <w:sz w:val="20"/>
-          <w:lang w:val="en-US"/>
         </w:rPr>
         <w:t>End</w:t>
+      </w:r>
+      <w:r>
+        <w:br w:type="page"/>
       </w:r>
     </w:p>
     <w:p>
       <w:pPr>
-        <w:pStyle w:val="Heading2"/>
+        <w:pStyle w:val="Otsikko2"/>
       </w:pPr>
       <w:r>
         <w:lastRenderedPageBreak/>
@@ -14955,13 +15108,47 @@
       </w:r>
       <w:r>
         <w:t xml:space="preserve"> </w:t>
+      </w:r>
+    </w:p>
+    <w:p>
+      <w:pPr>
+        <w:pStyle w:val="Kuvaotsikko"/>
+        <w:keepNext/>
+        <w:jc w:val="center"/>
+      </w:pPr>
+      <w:r>
+        <w:t xml:space="preserve">Taulukko </w:t>
+      </w:r>
+      <w:r>
+        <w:fldChar w:fldCharType="begin"/>
+      </w:r>
+      <w:r>
+        <w:instrText xml:space="preserve"> SEQ Taulukko \* ARABIC </w:instrText>
+      </w:r>
+      <w:r>
+        <w:fldChar w:fldCharType="separate"/>
+      </w:r>
+      <w:r>
+        <w:rPr>
+          <w:noProof/>
+        </w:rPr>
+        <w:t>11</w:t>
+      </w:r>
+      <w:r>
+        <w:fldChar w:fldCharType="end"/>
+      </w:r>
+      <w:r>
+        <w:t xml:space="preserve"> - </w:t>
+      </w:r>
+      <w:r>
+        <w:t>Optimoinnin tulos</w:t>
       </w:r>
     </w:p>
     <w:tbl>
       <w:tblPr>
-        <w:tblStyle w:val="TableGrid"/>
+        <w:tblStyle w:val="Vaaleataulukkoruudukko"/>
         <w:tblW w:w="3610" w:type="dxa"/>
-        <w:tblInd w:w="3146" w:type="dxa"/>
+        <w:jc w:val="center"/>
         <w:tblLayout w:type="fixed"/>
         <w:tblLook w:val="0000" w:firstRow="0" w:lastRow="0" w:firstColumn="0" w:lastColumn="0" w:noHBand="0" w:noVBand="0"/>
       </w:tblPr>
@@ -14970,6 +15157,9 @@
         <w:gridCol w:w="1786"/>
       </w:tblGrid>
       <w:tr>
+        <w:trPr>
+          <w:jc w:val="center"/>
+        </w:trPr>
         <w:tc>
           <w:tcPr>
             <w:tcW w:w="1824" w:type="dxa"/>
@@ -15030,6 +15220,7 @@
       <w:tr>
         <w:trPr>
           <w:trHeight w:val="497"/>
+          <w:jc w:val="center"/>
         </w:trPr>
         <w:tc>
           <w:tcPr>
@@ -15116,6 +15307,7 @@
       <w:tr>
         <w:trPr>
           <w:trHeight w:val="560"/>
+          <w:jc w:val="center"/>
         </w:trPr>
         <w:tc>
           <w:tcPr>
@@ -15202,6 +15394,7 @@
       <w:tr>
         <w:trPr>
           <w:trHeight w:val="554"/>
+          <w:jc w:val="center"/>
         </w:trPr>
         <w:tc>
           <w:tcPr>
@@ -15296,6 +15489,7 @@
       <w:tr>
         <w:trPr>
           <w:trHeight w:val="562"/>
+          <w:jc w:val="center"/>
         </w:trPr>
         <w:tc>
           <w:tcPr>
@@ -15382,6 +15576,7 @@
       <w:tr>
         <w:trPr>
           <w:trHeight w:val="570"/>
+          <w:jc w:val="center"/>
         </w:trPr>
         <w:tc>
           <w:tcPr>
@@ -15468,6 +15663,7 @@
       <w:tr>
         <w:trPr>
           <w:trHeight w:val="536"/>
+          <w:jc w:val="center"/>
         </w:trPr>
         <w:tc>
           <w:tcPr>
@@ -15530,6 +15726,7 @@
       <w:tr>
         <w:trPr>
           <w:trHeight w:val="572"/>
+          <w:jc w:val="center"/>
         </w:trPr>
         <w:tc>
           <w:tcPr>
@@ -15616,6 +15813,7 @@
       <w:tr>
         <w:trPr>
           <w:trHeight w:val="552"/>
+          <w:jc w:val="center"/>
         </w:trPr>
         <w:tc>
           <w:tcPr>
@@ -15702,6 +15900,7 @@
       <w:tr>
         <w:trPr>
           <w:trHeight w:val="546"/>
+          <w:jc w:val="center"/>
         </w:trPr>
         <w:tc>
           <w:tcPr>
@@ -15788,6 +15987,7 @@
       <w:tr>
         <w:trPr>
           <w:trHeight w:val="568"/>
+          <w:jc w:val="center"/>
         </w:trPr>
         <w:tc>
           <w:tcPr>
@@ -15874,6 +16074,7 @@
       <w:tr>
         <w:trPr>
           <w:trHeight w:val="562"/>
+          <w:jc w:val="center"/>
         </w:trPr>
         <w:tc>
           <w:tcPr>
@@ -15960,6 +16161,7 @@
       <w:tr>
         <w:trPr>
           <w:trHeight w:val="556"/>
+          <w:jc w:val="center"/>
         </w:trPr>
         <w:tc>
           <w:tcPr>
@@ -16044,32 +16246,57 @@
         </w:tc>
       </w:tr>
     </w:tbl>
+    <w:p/>
+    <w:p>
+      <w:r>
+        <w:t>Tuloksen oikeellisuus voidaan viel</w:t>
+      </w:r>
+      <w:r>
+        <w:t>ä</w:t>
+      </w:r>
+      <w:r>
+        <w:t xml:space="preserve"> varmistaa simuloimalla.</w:t>
+      </w:r>
+    </w:p>
     <w:p>
       <w:pPr>
-        <w:jc w:val="center"/>
+        <w:pStyle w:val="Kuvaotsikko"/>
+        <w:keepNext/>
       </w:pPr>
       <w:r>
-        <w:t xml:space="preserve">Taulukko 11: </w:t>
-      </w:r>
-      <w:r>
-        <w:t>Optimoinnin tulos</w:t>
-      </w:r>
-    </w:p>
-    <w:p/>
-    <w:p>
-      <w:r>
-        <w:t>Tuloksen oikeellisuus voidaan viel</w:t>
+        <w:t xml:space="preserve">Taulukko </w:t>
+      </w:r>
+      <w:r>
+        <w:fldChar w:fldCharType="begin"/>
+      </w:r>
+      <w:r>
+        <w:instrText xml:space="preserve"> SEQ Taulukko \* ARABIC </w:instrText>
+      </w:r>
+      <w:r>
+        <w:fldChar w:fldCharType="separate"/>
+      </w:r>
+      <w:r>
+        <w:rPr>
+          <w:noProof/>
+        </w:rPr>
+        <w:t>12</w:t>
+      </w:r>
+      <w:r>
+        <w:fldChar w:fldCharType="end"/>
+      </w:r>
+      <w:r>
+        <w:t xml:space="preserve"> - </w:t>
+      </w:r>
+      <w:r>
+        <w:t>Optimointituloksen simulointi Excelill</w:t>
       </w:r>
       <w:r>
         <w:t>ä</w:t>
-      </w:r>
-      <w:r>
-        <w:t xml:space="preserve"> varmistaa simuloimalla.</w:t>
       </w:r>
     </w:p>
     <w:tbl>
       <w:tblPr>
-        <w:tblStyle w:val="TableGrid"/>
+        <w:tblStyle w:val="Vaaleataulukkoruudukko"/>
         <w:tblpPr w:leftFromText="141" w:rightFromText="141" w:vertAnchor="text" w:horzAnchor="margin" w:tblpY="-13"/>
         <w:tblW w:w="9518" w:type="dxa"/>
         <w:tblLook w:val="04A0" w:firstRow="1" w:lastRow="0" w:firstColumn="1" w:lastColumn="0" w:noHBand="0" w:noVBand="1"/>
@@ -16377,14 +16604,12 @@
                 <w:sz w:val="20"/>
               </w:rPr>
             </w:pPr>
-            <w:proofErr w:type="spellStart"/>
             <w:r>
               <w:rPr>
                 <w:sz w:val="20"/>
               </w:rPr>
               <w:t>January</w:t>
             </w:r>
-            <w:proofErr w:type="spellEnd"/>
           </w:p>
         </w:tc>
         <w:tc>
@@ -16544,14 +16769,12 @@
                 <w:sz w:val="20"/>
               </w:rPr>
             </w:pPr>
-            <w:proofErr w:type="spellStart"/>
             <w:r>
               <w:rPr>
                 <w:sz w:val="20"/>
               </w:rPr>
               <w:t>February</w:t>
             </w:r>
-            <w:proofErr w:type="spellEnd"/>
           </w:p>
         </w:tc>
         <w:tc>
@@ -16711,14 +16934,12 @@
                 <w:sz w:val="20"/>
               </w:rPr>
             </w:pPr>
-            <w:proofErr w:type="spellStart"/>
             <w:r>
               <w:rPr>
                 <w:sz w:val="20"/>
               </w:rPr>
               <w:t>March</w:t>
             </w:r>
-            <w:proofErr w:type="spellEnd"/>
           </w:p>
         </w:tc>
         <w:tc>
@@ -16878,14 +17099,12 @@
                 <w:sz w:val="20"/>
               </w:rPr>
             </w:pPr>
-            <w:proofErr w:type="spellStart"/>
             <w:r>
               <w:rPr>
                 <w:sz w:val="20"/>
               </w:rPr>
               <w:t>April</w:t>
             </w:r>
-            <w:proofErr w:type="spellEnd"/>
           </w:p>
         </w:tc>
         <w:tc>
@@ -17045,14 +17264,12 @@
                 <w:sz w:val="20"/>
               </w:rPr>
             </w:pPr>
-            <w:proofErr w:type="spellStart"/>
             <w:r>
               <w:rPr>
                 <w:sz w:val="20"/>
               </w:rPr>
               <w:t>May</w:t>
             </w:r>
-            <w:proofErr w:type="spellEnd"/>
           </w:p>
         </w:tc>
         <w:tc>
@@ -17212,14 +17429,12 @@
                 <w:sz w:val="20"/>
               </w:rPr>
             </w:pPr>
-            <w:proofErr w:type="spellStart"/>
             <w:r>
               <w:rPr>
                 <w:sz w:val="20"/>
               </w:rPr>
               <w:t>June</w:t>
             </w:r>
-            <w:proofErr w:type="spellEnd"/>
           </w:p>
         </w:tc>
         <w:tc>
@@ -17523,60 +17738,45 @@
     <w:p/>
     <w:p/>
     <w:p/>
+    <w:p/>
     <w:p>
       <w:r>
-        <w:t>Taulukko 12: Optimointituloksen simulointi Excelill</w:t>
+        <w:t>Kokonaiskustannus poikkeaa hieman CPLEX-versiosta py</w:t>
+      </w:r>
+      <w:r>
+        <w:t>ö</w:t>
+      </w:r>
+      <w:r>
+        <w:t>ristyserojen takia. Simuloinnissa opettajat esimerkiksi py</w:t>
+      </w:r>
+      <w:r>
+        <w:t>ö</w:t>
+      </w:r>
+      <w:r>
+        <w:t>ristet</w:t>
+      </w:r>
+      <w:r>
+        <w:t>ää</w:t>
+      </w:r>
+      <w:r>
+        <w:t>n yl</w:t>
+      </w:r>
+      <w:r>
+        <w:t>ö</w:t>
+      </w:r>
+      <w:r>
+        <w:t>sp</w:t>
       </w:r>
       <w:r>
         <w:t>ä</w:t>
       </w:r>
       <w:r>
-        <w:t>.</w:t>
-      </w:r>
-    </w:p>
-    <w:p>
-      <w:r>
-        <w:t>Kokonaiskustannus poikkeaa hieman CPLEX-versiosta py</w:t>
-      </w:r>
-      <w:r>
-        <w:t>ö</w:t>
-      </w:r>
-      <w:r>
-        <w:t>ristyserojen takia. Simuloinnissa opettajat esimerkiksi py</w:t>
-      </w:r>
-      <w:r>
-        <w:t>ö</w:t>
-      </w:r>
-      <w:r>
-        <w:t>ristet</w:t>
-      </w:r>
-      <w:r>
-        <w:t>ää</w:t>
-      </w:r>
-      <w:r>
-        <w:t>n yl</w:t>
-      </w:r>
-      <w:r>
-        <w:t>ö</w:t>
-      </w:r>
-      <w:r>
-        <w:t>sp</w:t>
-      </w:r>
-      <w:r>
-        <w:t>ä</w:t>
-      </w:r>
-      <w:r>
         <w:t xml:space="preserve">in, koska alle 15 oppilaalle kuitenkin tarvitaan opettaja. </w:t>
-      </w:r>
-    </w:p>
-    <w:p>
-      <w:r>
-        <w:br w:type="page"/>
       </w:r>
     </w:p>
     <w:p>
       <w:pPr>
-        <w:pStyle w:val="Title"/>
+        <w:pStyle w:val="Otsikko2"/>
       </w:pPr>
       <w:r>
         <w:lastRenderedPageBreak/>
@@ -17605,47 +17805,11 @@
       <w:r>
         <w:t xml:space="preserve">: laatikkorajoitteet muutetaan normaaleiksi ja kaikki muuttujat ovat liukulukuja. Herkkyysanalyysi ajetaan komennolla </w:t>
       </w:r>
-      <w:proofErr w:type="spellStart"/>
       <w:r>
         <w:rPr>
           <w:rFonts w:ascii="Courier New" w:hAnsi="Courier New" w:cs="Courier New"/>
         </w:rPr>
-        <w:t>display</w:t>
-      </w:r>
-      <w:proofErr w:type="spellEnd"/>
-      <w:r>
-        <w:rPr>
-          <w:rFonts w:ascii="Courier New" w:hAnsi="Courier New" w:cs="Courier New"/>
-        </w:rPr>
-        <w:t xml:space="preserve"> </w:t>
-      </w:r>
-      <w:proofErr w:type="spellStart"/>
-      <w:r>
-        <w:rPr>
-          <w:rFonts w:ascii="Courier New" w:hAnsi="Courier New" w:cs="Courier New"/>
-        </w:rPr>
-        <w:t>sensitivity</w:t>
-      </w:r>
-      <w:proofErr w:type="spellEnd"/>
-      <w:r>
-        <w:rPr>
-          <w:rFonts w:ascii="Courier New" w:hAnsi="Courier New" w:cs="Courier New"/>
-        </w:rPr>
-        <w:t xml:space="preserve"> </w:t>
-      </w:r>
-      <w:proofErr w:type="spellStart"/>
-      <w:r>
-        <w:rPr>
-          <w:rFonts w:ascii="Courier New" w:hAnsi="Courier New" w:cs="Courier New"/>
-        </w:rPr>
-        <w:t>rhs</w:t>
-      </w:r>
-      <w:proofErr w:type="spellEnd"/>
-      <w:r>
-        <w:rPr>
-          <w:rFonts w:ascii="Courier New" w:hAnsi="Courier New" w:cs="Courier New"/>
-        </w:rPr>
-        <w:t xml:space="preserve"> *:</w:t>
+        <w:t>display sensitivity rhs *:</w:t>
       </w:r>
     </w:p>
     <w:p>
@@ -17657,13 +17821,48 @@
       </w:r>
       <w:r>
         <w:fldChar w:fldCharType="separate"/>
+      </w:r>
+    </w:p>
+    <w:p>
+      <w:pPr>
+        <w:pStyle w:val="Kuvaotsikko"/>
+        <w:keepNext/>
+        <w:jc w:val="center"/>
+        <w:divId w:val="1253976771"/>
+      </w:pPr>
+      <w:r>
+        <w:t xml:space="preserve">Taulukko </w:t>
+      </w:r>
+      <w:r>
+        <w:fldChar w:fldCharType="begin"/>
+      </w:r>
+      <w:r>
+        <w:instrText xml:space="preserve"> SEQ Taulukko \* ARABIC </w:instrText>
+      </w:r>
+      <w:r>
+        <w:fldChar w:fldCharType="separate"/>
+      </w:r>
+      <w:r>
+        <w:rPr>
+          <w:noProof/>
+        </w:rPr>
+        <w:t>13</w:t>
+      </w:r>
+      <w:r>
+        <w:fldChar w:fldCharType="end"/>
+      </w:r>
+      <w:r>
+        <w:t xml:space="preserve"> - </w:t>
+      </w:r>
+      <w:r>
+        <w:t>Rajoitteiden herkkyysanalyysi CPLEX-ohjelmistosta</w:t>
       </w:r>
     </w:p>
     <w:tbl>
       <w:tblPr>
-        <w:tblStyle w:val="TableGrid"/>
+        <w:tblStyle w:val="Vaaleataulukkoruudukko"/>
         <w:tblW w:w="6920" w:type="dxa"/>
-        <w:tblInd w:w="1499" w:type="dxa"/>
+        <w:jc w:val="center"/>
         <w:tblLook w:val="04A0" w:firstRow="1" w:lastRow="0" w:firstColumn="1" w:lastColumn="0" w:noHBand="0" w:noVBand="1"/>
       </w:tblPr>
       <w:tblGrid>
@@ -17677,6 +17876,7 @@
         <w:trPr>
           <w:divId w:val="1253976771"/>
           <w:trHeight w:val="300"/>
+          <w:jc w:val="center"/>
         </w:trPr>
         <w:tc>
           <w:tcPr>
@@ -17691,31 +17891,13 @@
                 <w:bCs/>
               </w:rPr>
             </w:pPr>
-            <w:proofErr w:type="spellStart"/>
             <w:r>
               <w:rPr>
                 <w:b/>
                 <w:bCs/>
               </w:rPr>
-              <w:t>Constraint</w:t>
-            </w:r>
-            <w:proofErr w:type="spellEnd"/>
-            <w:r>
-              <w:rPr>
-                <w:b/>
-                <w:bCs/>
-              </w:rPr>
-              <w:t xml:space="preserve"> </w:t>
-            </w:r>
-            <w:proofErr w:type="spellStart"/>
-            <w:r>
-              <w:rPr>
-                <w:b/>
-                <w:bCs/>
-              </w:rPr>
-              <w:t>Name</w:t>
-            </w:r>
-            <w:proofErr w:type="spellEnd"/>
+              <w:t>Constraint Name</w:t>
+            </w:r>
           </w:p>
         </w:tc>
         <w:tc>
@@ -17775,7 +17957,6 @@
                 <w:bCs/>
               </w:rPr>
             </w:pPr>
-            <w:proofErr w:type="spellStart"/>
             <w:r>
               <w:rPr>
                 <w:b/>
@@ -17783,7 +17964,6 @@
               </w:rPr>
               <w:t>Current</w:t>
             </w:r>
-            <w:proofErr w:type="spellEnd"/>
           </w:p>
         </w:tc>
         <w:tc>
@@ -17799,7 +17979,6 @@
                 <w:bCs/>
               </w:rPr>
             </w:pPr>
-            <w:proofErr w:type="spellStart"/>
             <w:r>
               <w:rPr>
                 <w:b/>
@@ -17807,7 +17986,6 @@
               </w:rPr>
               <w:t>Up</w:t>
             </w:r>
-            <w:proofErr w:type="spellEnd"/>
           </w:p>
         </w:tc>
       </w:tr>
@@ -17815,6 +17993,7 @@
         <w:trPr>
           <w:divId w:val="1253976771"/>
           <w:trHeight w:val="300"/>
+          <w:jc w:val="center"/>
         </w:trPr>
         <w:tc>
           <w:tcPr>
@@ -17823,11 +18002,9 @@
             <w:hideMark/>
           </w:tcPr>
           <w:p>
-            <w:proofErr w:type="spellStart"/>
             <w:r>
               <w:t>jan</w:t>
             </w:r>
-            <w:proofErr w:type="spellEnd"/>
           </w:p>
         </w:tc>
         <w:tc>
@@ -17883,6 +18060,7 @@
         <w:trPr>
           <w:divId w:val="1253976771"/>
           <w:trHeight w:val="300"/>
+          <w:jc w:val="center"/>
         </w:trPr>
         <w:tc>
           <w:tcPr>
@@ -17891,11 +18069,9 @@
             <w:hideMark/>
           </w:tcPr>
           <w:p>
-            <w:proofErr w:type="spellStart"/>
             <w:r>
               <w:t>feb</w:t>
             </w:r>
-            <w:proofErr w:type="spellEnd"/>
           </w:p>
         </w:tc>
         <w:tc>
@@ -17951,6 +18127,7 @@
         <w:trPr>
           <w:divId w:val="1253976771"/>
           <w:trHeight w:val="300"/>
+          <w:jc w:val="center"/>
         </w:trPr>
         <w:tc>
           <w:tcPr>
@@ -17959,11 +18136,9 @@
             <w:hideMark/>
           </w:tcPr>
           <w:p>
-            <w:proofErr w:type="spellStart"/>
             <w:r>
               <w:t>mar</w:t>
             </w:r>
-            <w:proofErr w:type="spellEnd"/>
           </w:p>
         </w:tc>
         <w:tc>
@@ -18019,6 +18194,7 @@
         <w:trPr>
           <w:divId w:val="1253976771"/>
           <w:trHeight w:val="300"/>
+          <w:jc w:val="center"/>
         </w:trPr>
         <w:tc>
           <w:tcPr>
@@ -18027,11 +18203,9 @@
             <w:hideMark/>
           </w:tcPr>
           <w:p>
-            <w:proofErr w:type="spellStart"/>
             <w:r>
               <w:t>apr</w:t>
             </w:r>
-            <w:proofErr w:type="spellEnd"/>
           </w:p>
         </w:tc>
         <w:tc>
@@ -18087,6 +18261,7 @@
         <w:trPr>
           <w:divId w:val="1253976771"/>
           <w:trHeight w:val="300"/>
+          <w:jc w:val="center"/>
         </w:trPr>
         <w:tc>
           <w:tcPr>
@@ -18095,11 +18270,9 @@
             <w:hideMark/>
           </w:tcPr>
           <w:p>
-            <w:proofErr w:type="spellStart"/>
             <w:r>
               <w:t>may</w:t>
             </w:r>
-            <w:proofErr w:type="spellEnd"/>
           </w:p>
         </w:tc>
         <w:tc>
@@ -18155,6 +18328,7 @@
         <w:trPr>
           <w:divId w:val="1253976771"/>
           <w:trHeight w:val="300"/>
+          <w:jc w:val="center"/>
         </w:trPr>
         <w:tc>
           <w:tcPr>
@@ -18163,11 +18337,9 @@
             <w:hideMark/>
           </w:tcPr>
           <w:p>
-            <w:proofErr w:type="spellStart"/>
             <w:r>
               <w:t>jun</w:t>
             </w:r>
-            <w:proofErr w:type="spellEnd"/>
           </w:p>
         </w:tc>
         <w:tc>
@@ -18223,6 +18395,7 @@
         <w:trPr>
           <w:divId w:val="1253976771"/>
           <w:trHeight w:val="300"/>
+          <w:jc w:val="center"/>
         </w:trPr>
         <w:tc>
           <w:tcPr>
@@ -18289,6 +18462,7 @@
         <w:trPr>
           <w:divId w:val="1253976771"/>
           <w:trHeight w:val="300"/>
+          <w:jc w:val="center"/>
         </w:trPr>
         <w:tc>
           <w:tcPr>
@@ -18355,6 +18529,7 @@
         <w:trPr>
           <w:divId w:val="1253976771"/>
           <w:trHeight w:val="300"/>
+          <w:jc w:val="center"/>
         </w:trPr>
         <w:tc>
           <w:tcPr>
@@ -18421,6 +18596,7 @@
         <w:trPr>
           <w:divId w:val="1253976771"/>
           <w:trHeight w:val="300"/>
+          <w:jc w:val="center"/>
         </w:trPr>
         <w:tc>
           <w:tcPr>
@@ -18487,6 +18663,7 @@
         <w:trPr>
           <w:divId w:val="1253976771"/>
           <w:trHeight w:val="300"/>
+          <w:jc w:val="center"/>
         </w:trPr>
         <w:tc>
           <w:tcPr>
@@ -18553,6 +18730,7 @@
         <w:trPr>
           <w:divId w:val="1253976771"/>
           <w:trHeight w:val="300"/>
+          <w:jc w:val="center"/>
         </w:trPr>
         <w:tc>
           <w:tcPr>
@@ -18619,6 +18797,7 @@
         <w:trPr>
           <w:divId w:val="1253976771"/>
           <w:trHeight w:val="300"/>
+          <w:jc w:val="center"/>
         </w:trPr>
         <w:tc>
           <w:tcPr>
@@ -18690,255 +18869,255 @@
         <w:fldChar w:fldCharType="end"/>
       </w:r>
       <w:r>
-        <w:t>Taulukko 13: Rajoitteiden herkkyysanalyysi CPLEX-ohjelmistosta</w:t>
+        <w:t xml:space="preserve"> </w:t>
+      </w:r>
+    </w:p>
+    <w:p/>
+    <w:p>
+      <w:r>
+        <w:t>Herkkyysanalyysist</w:t>
+      </w:r>
+      <w:r>
+        <w:t>ä</w:t>
+      </w:r>
+      <w:r>
+        <w:t xml:space="preserve"> n</w:t>
+      </w:r>
+      <w:r>
+        <w:t>ä</w:t>
+      </w:r>
+      <w:r>
+        <w:t>hd</w:t>
+      </w:r>
+      <w:r>
+        <w:t>ää</w:t>
+      </w:r>
+      <w:r>
+        <w:t>n, ett</w:t>
+      </w:r>
+      <w:r>
+        <w:t>ä</w:t>
+      </w:r>
+      <w:r>
+        <w:t xml:space="preserve"> tammikuun ja helmikuun vaatimusrajoitteen duaalin hinta on 0, joten rajoite ei ole aktiivinen.</w:t>
+      </w:r>
+      <w:r>
+        <w:t xml:space="preserve"> Vastaavien kysynt</w:t>
+      </w:r>
+      <w:r>
+        <w:t>ä</w:t>
+      </w:r>
+      <w:r>
+        <w:t>rajoitteiden duaalin hinta on silloin 100, joka on lis</w:t>
+      </w:r>
+      <w:r>
+        <w:t>ä</w:t>
+      </w:r>
+      <w:r>
+        <w:t>kustannus sille, ett</w:t>
+      </w:r>
+      <w:r>
+        <w:t>ä</w:t>
+      </w:r>
+      <w:r>
+        <w:t xml:space="preserve"> agentti on t</w:t>
+      </w:r>
+      <w:r>
+        <w:t>ö</w:t>
+      </w:r>
+      <w:r>
+        <w:t>iss</w:t>
+      </w:r>
+      <w:r>
+        <w:t>ä</w:t>
+      </w:r>
+      <w:r>
+        <w:t>.</w:t>
+      </w:r>
+      <w:r>
+        <w:t xml:space="preserve"> Muulloin</w:t>
+      </w:r>
+      <w:r>
+        <w:t xml:space="preserve"> kysynn</w:t>
+      </w:r>
+      <w:r>
+        <w:t>ä</w:t>
+      </w:r>
+      <w:r>
+        <w:t>n kasvaminen</w:t>
+      </w:r>
+      <w:r>
+        <w:t xml:space="preserve"> </w:t>
+      </w:r>
+      <w:r>
+        <w:t>yhdell</w:t>
+      </w:r>
+      <w:r>
+        <w:t>ä</w:t>
+      </w:r>
+      <w:r>
+        <w:t xml:space="preserve"> agentilla lis</w:t>
+      </w:r>
+      <w:r>
+        <w:t>ä</w:t>
+      </w:r>
+      <w:r>
+        <w:t>isi kustannuksia 597</w:t>
+      </w:r>
+      <w:r>
+        <w:t>…</w:t>
+      </w:r>
+      <w:r>
+        <w:t>639 $. Alussa olevien agenttien m</w:t>
+      </w:r>
+      <w:r>
+        <w:t>ää</w:t>
+      </w:r>
+      <w:r>
+        <w:t>r</w:t>
+      </w:r>
+      <w:r>
+        <w:t>ä</w:t>
+      </w:r>
+      <w:r>
+        <w:t xml:space="preserve"> (m) voi pienimmill</w:t>
+      </w:r>
+      <w:r>
+        <w:t>ää</w:t>
+      </w:r>
+      <w:r>
+        <w:t>n olla 140, muulloin ei l</w:t>
+      </w:r>
+      <w:r>
+        <w:t>ö</w:t>
+      </w:r>
+      <w:r>
+        <w:t>ydet</w:t>
+      </w:r>
+      <w:r>
+        <w:t>ä</w:t>
+      </w:r>
+      <w:r>
+        <w:t xml:space="preserve"> sallittua ratkaisua. Kysynt</w:t>
+      </w:r>
+      <w:r>
+        <w:t>ä</w:t>
+      </w:r>
+      <w:r>
+        <w:t xml:space="preserve"> voi vaihdella melko pieniss</w:t>
+      </w:r>
+      <w:r>
+        <w:t>ä</w:t>
+      </w:r>
+      <w:r>
+        <w:t xml:space="preserve"> rajoissa, jonka j</w:t>
+      </w:r>
+      <w:r>
+        <w:t>ä</w:t>
+      </w:r>
+      <w:r>
+        <w:t>lkeen duaalin hinta muuttuu. Lis</w:t>
+      </w:r>
+      <w:r>
+        <w:t>ä</w:t>
+      </w:r>
+      <w:r>
+        <w:t>ksi on huomattava, ett</w:t>
+      </w:r>
+      <w:r>
+        <w:t>ä</w:t>
+      </w:r>
+      <w:r>
+        <w:t xml:space="preserve"> ratkaisu muuttuu</w:t>
+      </w:r>
+      <w:r>
+        <w:t>,</w:t>
+      </w:r>
+      <w:r>
+        <w:t xml:space="preserve"> kun mink</w:t>
+      </w:r>
+      <w:r>
+        <w:t>ä</w:t>
+      </w:r>
+      <w:r>
+        <w:t xml:space="preserve"> tahansa kuukauden, paitsi tammi- tai helmikuun, </w:t>
+      </w:r>
+      <w:r>
+        <w:t>kysynt</w:t>
+      </w:r>
+      <w:r>
+        <w:t>ä</w:t>
+      </w:r>
+      <w:r>
+        <w:t xml:space="preserve"> muuttuu</w:t>
+      </w:r>
+      <w:r>
+        <w:t>.</w:t>
+      </w:r>
+      <w:r>
+        <w:t xml:space="preserve"> Malli on siis</w:t>
+      </w:r>
+      <w:r>
+        <w:t xml:space="preserve"> eritt</w:t>
+      </w:r>
+      <w:r>
+        <w:t>ä</w:t>
+      </w:r>
+      <w:r>
+        <w:t>in</w:t>
+      </w:r>
+      <w:r>
+        <w:t xml:space="preserve"> altis markkinatilanteen muuttumiselle</w:t>
+      </w:r>
+      <w:r>
+        <w:t>, eik</w:t>
+      </w:r>
+      <w:r>
+        <w:t>ä</w:t>
+      </w:r>
+      <w:r>
+        <w:t xml:space="preserve"> siten soveltuisi p</w:t>
+      </w:r>
+      <w:r>
+        <w:t>ää</w:t>
+      </w:r>
+      <w:r>
+        <w:t>t</w:t>
+      </w:r>
+      <w:r>
+        <w:t>ö</w:t>
+      </w:r>
+      <w:r>
+        <w:t>ksentekij</w:t>
+      </w:r>
+      <w:r>
+        <w:t>ä</w:t>
+      </w:r>
+      <w:r>
+        <w:t>ksi todellisessa tilanteessa</w:t>
+      </w:r>
+      <w:r>
+        <w:t>.</w:t>
       </w:r>
     </w:p>
     <w:p>
-      <w:bookmarkStart w:id="0" w:name="_GoBack"/>
-      <w:bookmarkEnd w:id="0"/>
-    </w:p>
-    <w:p>
-      <w:r>
-        <w:t>Herkkyysanalyysist</w:t>
-      </w:r>
-      <w:r>
-        <w:t>ä</w:t>
-      </w:r>
-      <w:r>
-        <w:t xml:space="preserve"> n</w:t>
-      </w:r>
-      <w:r>
-        <w:t>ä</w:t>
-      </w:r>
-      <w:r>
-        <w:t>hd</w:t>
+      <w:r>
+        <w:t>Kustannusten (lue palkkojen) muuttuminen ei muuta p</w:t>
       </w:r>
       <w:r>
         <w:t>ää</w:t>
       </w:r>
       <w:r>
-        <w:t>n, ett</w:t>
-      </w:r>
-      <w:r>
-        <w:t>ä</w:t>
-      </w:r>
-      <w:r>
-        <w:t xml:space="preserve"> tammikuun ja helmikuun vaatimusrajoitteen duaalin hinta on 0, joten rajoite ei ole aktiivinen.</w:t>
-      </w:r>
-      <w:r>
-        <w:t xml:space="preserve"> Vastaavien kysynt</w:t>
-      </w:r>
-      <w:r>
-        <w:t>ä</w:t>
-      </w:r>
-      <w:r>
-        <w:t>rajoitteiden duaalin hinta on silloin 100, joka on lis</w:t>
-      </w:r>
-      <w:r>
-        <w:t>ä</w:t>
-      </w:r>
-      <w:r>
-        <w:t>kustannus sille, ett</w:t>
-      </w:r>
-      <w:r>
-        <w:t>ä</w:t>
-      </w:r>
-      <w:r>
-        <w:t xml:space="preserve"> agentti on t</w:t>
+        <w:t>t</w:t>
       </w:r>
       <w:r>
         <w:t>ö</w:t>
       </w:r>
       <w:r>
-        <w:t>iss</w:t>
-      </w:r>
-      <w:r>
-        <w:t>ä</w:t>
-      </w:r>
-      <w:r>
-        <w:t>.</w:t>
-      </w:r>
-      <w:r>
-        <w:t xml:space="preserve"> Muulloin</w:t>
-      </w:r>
-      <w:r>
-        <w:t xml:space="preserve"> kysynn</w:t>
-      </w:r>
-      <w:r>
-        <w:t>ä</w:t>
-      </w:r>
-      <w:r>
-        <w:t>n kasvaminen</w:t>
-      </w:r>
-      <w:r>
-        <w:t xml:space="preserve"> </w:t>
-      </w:r>
-      <w:r>
-        <w:t>yhdell</w:t>
-      </w:r>
-      <w:r>
-        <w:t>ä</w:t>
-      </w:r>
-      <w:r>
-        <w:t xml:space="preserve"> agentilla lis</w:t>
-      </w:r>
-      <w:r>
-        <w:t>ä</w:t>
-      </w:r>
-      <w:r>
-        <w:t>isi kustannuksia 597</w:t>
-      </w:r>
-      <w:r>
-        <w:t>…</w:t>
-      </w:r>
-      <w:r>
-        <w:t>639 $. Alussa olevien agenttien m</w:t>
-      </w:r>
-      <w:r>
-        <w:t>ää</w:t>
-      </w:r>
-      <w:r>
-        <w:t>r</w:t>
-      </w:r>
-      <w:r>
-        <w:t>ä</w:t>
-      </w:r>
-      <w:r>
-        <w:t xml:space="preserve"> (m) voi pienimmill</w:t>
-      </w:r>
-      <w:r>
-        <w:t>ää</w:t>
-      </w:r>
-      <w:r>
-        <w:t>n olla 140, muulloin ei l</w:t>
-      </w:r>
-      <w:r>
-        <w:t>ö</w:t>
-      </w:r>
-      <w:r>
-        <w:t>ydet</w:t>
-      </w:r>
-      <w:r>
-        <w:t>ä</w:t>
-      </w:r>
-      <w:r>
-        <w:t xml:space="preserve"> sallittua ratkaisua. Kysynt</w:t>
-      </w:r>
-      <w:r>
-        <w:t>ä</w:t>
-      </w:r>
-      <w:r>
-        <w:t xml:space="preserve"> voi vaihdella melko pieniss</w:t>
-      </w:r>
-      <w:r>
-        <w:t>ä</w:t>
-      </w:r>
-      <w:r>
-        <w:t xml:space="preserve"> rajoissa, jonka j</w:t>
-      </w:r>
-      <w:r>
-        <w:t>ä</w:t>
-      </w:r>
-      <w:r>
-        <w:t>lkeen duaalin hinta muuttuu. Lis</w:t>
-      </w:r>
-      <w:r>
-        <w:t>ä</w:t>
-      </w:r>
-      <w:r>
-        <w:t>ksi on huomattava, ett</w:t>
-      </w:r>
-      <w:r>
-        <w:t>ä</w:t>
-      </w:r>
-      <w:r>
-        <w:t xml:space="preserve"> ratkaisu muuttuu</w:t>
-      </w:r>
-      <w:r>
-        <w:t>,</w:t>
-      </w:r>
-      <w:r>
-        <w:t xml:space="preserve"> kun mink</w:t>
-      </w:r>
-      <w:r>
-        <w:t>ä</w:t>
-      </w:r>
-      <w:r>
-        <w:t xml:space="preserve"> tahansa kuukauden, paitsi tammi- tai helmikuun, </w:t>
-      </w:r>
-      <w:r>
-        <w:t>kysynn</w:t>
-      </w:r>
-      <w:r>
-        <w:t>ä</w:t>
-      </w:r>
-      <w:r>
-        <w:t>n muuttuessa.</w:t>
-      </w:r>
-      <w:r>
-        <w:t xml:space="preserve"> Malli on siis</w:t>
-      </w:r>
-      <w:r>
-        <w:t xml:space="preserve"> eritt</w:t>
-      </w:r>
-      <w:r>
-        <w:t>ä</w:t>
-      </w:r>
-      <w:r>
-        <w:t>in</w:t>
-      </w:r>
-      <w:r>
-        <w:t xml:space="preserve"> altis markkinatilanteen muuttumiselle</w:t>
-      </w:r>
-      <w:r>
-        <w:t>, eik</w:t>
-      </w:r>
-      <w:r>
-        <w:t>ä</w:t>
-      </w:r>
-      <w:r>
-        <w:t xml:space="preserve"> siten soveltuisi p</w:t>
-      </w:r>
-      <w:r>
-        <w:t>ää</w:t>
-      </w:r>
-      <w:r>
-        <w:t>t</w:t>
-      </w:r>
-      <w:r>
-        <w:t>ö</w:t>
-      </w:r>
-      <w:r>
-        <w:t>ksentekij</w:t>
-      </w:r>
-      <w:r>
-        <w:t>ä</w:t>
-      </w:r>
-      <w:r>
-        <w:t>ksi todellisessa tilanteessa</w:t>
-      </w:r>
-      <w:r>
-        <w:t>.</w:t>
-      </w:r>
-    </w:p>
-    <w:p>
-      <w:r>
-        <w:t>Kustannusten (lue palkkojen) muuttuminen ei muuta p</w:t>
-      </w:r>
-      <w:r>
-        <w:t>ää</w:t>
-      </w:r>
-      <w:r>
-        <w:t>t</w:t>
-      </w:r>
-      <w:r>
-        <w:t>ö</w:t>
-      </w:r>
-      <w:r>
-        <w:t>smuuttujien arvoja, koska rajoitteet sitovat ne tarkasti. Eli vaikka kouluttaminen maksaisi mit</w:t>
-      </w:r>
-      <w:r>
-        <w:t>ä</w:t>
+        <w:t>smuuttujien arvoja, koska rajoitteet sitovat ne tarkasti. Eli v</w:t>
+      </w:r>
+      <w:r>
+        <w:t>aikka kouluttaminen maksaisi kuinka paljon tahansa</w:t>
       </w:r>
       <w:r>
         <w:t>, se teht</w:t>
@@ -19047,7 +19226,7 @@
       </w:r>
     </w:p>
     <w:sectPr>
-      <w:headerReference w:type="first" r:id="rId7"/>
+      <w:headerReference w:type="first" r:id="rId8"/>
       <w:pgSz w:w="11906" w:h="16838"/>
       <w:pgMar w:top="1417" w:right="707" w:bottom="1417" w:left="993" w:header="708" w:footer="708" w:gutter="0"/>
       <w:cols w:space="708"/>
@@ -19112,7 +19291,7 @@
 <w:hdr xmlns:wpc="http://schemas.microsoft.com/office/word/2010/wordprocessingCanvas" xmlns:cx="http://schemas.microsoft.com/office/drawing/2014/chartex" xmlns:cx1="http://schemas.microsoft.com/office/drawing/2015/9/8/chartex" xmlns:cx2="http://schemas.microsoft.com/office/drawing/2015/10/21/chartex" xmlns:cx3="http://schemas.microsoft.com/office/drawing/2016/5/9/chartex" xmlns:cx4="http://schemas.microsoft.com/office/drawing/2016/5/10/chartex" xmlns:cx5="http://schemas.microsoft.com/office/drawing/2016/5/11/chartex" xmlns:cx6="http://schemas.microsoft.com/office/drawing/2016/5/12/chartex" xmlns:cx7="http://schemas.microsoft.com/office/drawing/2016/5/13/chartex" xmlns:cx8="http://schemas.microsoft.com/office/drawing/2016/5/14/chartex" xmlns:mc="http://schemas.openxmlformats.org/markup-compatibility/2006" xmlns:aink="http://schemas.microsoft.com/office/drawing/2016/ink" xmlns:am3d="http://schemas.microsoft.com/office/drawing/2017/model3d" xmlns:o="urn:schemas-microsoft-com:office:office" xmlns:r="http://schemas.openxmlformats.org/officeDocument/2006/relationships" xmlns:m="http://schemas.openxmlformats.org/officeDocument/2006/math" xmlns:v="urn:schemas-microsoft-com:vml" xmlns:wp14="http://schemas.microsoft.com/office/word/2010/wordprocessingDrawing" xmlns:wp="http://schemas.openxmlformats.org/drawingml/2006/wordprocessingDrawing" xmlns:w10="urn:schemas-microsoft-com:office:word" xmlns:w="http://schemas.openxmlformats.org/wordprocessingml/2006/main" xmlns:w14="http://schemas.microsoft.com/office/word/2010/wordml" xmlns:w15="http://schemas.microsoft.com/office/word/2012/wordml" xmlns:w16cid="http://schemas.microsoft.com/office/word/2016/wordml/cid" xmlns:w16se="http://schemas.microsoft.com/office/word/2015/wordml/symex" xmlns:wpg="http://schemas.microsoft.com/office/word/2010/wordprocessingGroup" xmlns:wpi="http://schemas.microsoft.com/office/word/2010/wordprocessingInk" xmlns:wne="http://schemas.microsoft.com/office/word/2006/wordml" xmlns:wps="http://schemas.microsoft.com/office/word/2010/wordprocessingShape" mc:Ignorable="w14 w15 w16se w16cid wp14">
   <w:p>
     <w:pPr>
-      <w:pStyle w:val="Header"/>
+      <w:pStyle w:val="Yltunniste"/>
     </w:pPr>
     <w:r>
       <w:t>Josia Nyman</w:t>
@@ -19120,7 +19299,7 @@
   </w:p>
   <w:p>
     <w:pPr>
-      <w:pStyle w:val="Header"/>
+      <w:pStyle w:val="Yltunniste"/>
     </w:pPr>
     <w:r>
       <w:t>Mikael Janhonen</w:t>
@@ -19128,7 +19307,7 @@
   </w:p>
   <w:p>
     <w:pPr>
-      <w:pStyle w:val="Header"/>
+      <w:pStyle w:val="Yltunniste"/>
     </w:pPr>
   </w:p>
 </w:hdr>
@@ -19717,14 +19896,14 @@
     <w:lsdException w:name="Hashtag" w:semiHidden="1" w:unhideWhenUsed="1"/>
     <w:lsdException w:name="Unresolved Mention" w:semiHidden="1" w:unhideWhenUsed="1"/>
   </w:latentStyles>
-  <w:style w:type="paragraph" w:default="1" w:styleId="Normal">
+  <w:style w:type="paragraph" w:default="1" w:styleId="Normaali">
     <w:name w:val="Normal"/>
     <w:qFormat/>
   </w:style>
-  <w:style w:type="paragraph" w:styleId="Heading2">
+  <w:style w:type="paragraph" w:styleId="Otsikko2">
     <w:name w:val="heading 2"/>
-    <w:basedOn w:val="Normal"/>
-    <w:link w:val="Heading2Char"/>
+    <w:basedOn w:val="Normaali"/>
+    <w:link w:val="Otsikko2Char"/>
     <w:uiPriority w:val="9"/>
     <w:qFormat/>
     <w:rsid w:val="00054DA0"/>
@@ -19740,12 +19919,13 @@
       <w:szCs w:val="36"/>
     </w:rPr>
   </w:style>
-  <w:style w:type="character" w:default="1" w:styleId="DefaultParagraphFont">
+  <w:style w:type="character" w:default="1" w:styleId="Kappaleenoletusfontti">
     <w:name w:val="Default Paragraph Font"/>
     <w:uiPriority w:val="1"/>
+    <w:semiHidden/>
     <w:unhideWhenUsed/>
   </w:style>
-  <w:style w:type="table" w:default="1" w:styleId="TableNormal">
+  <w:style w:type="table" w:default="1" w:styleId="Normaalitaulukko">
     <w:name w:val="Normal Table"/>
     <w:uiPriority w:val="99"/>
     <w:semiHidden/>
@@ -19760,16 +19940,16 @@
       </w:tblCellMar>
     </w:tblPr>
   </w:style>
-  <w:style w:type="numbering" w:default="1" w:styleId="NoList">
+  <w:style w:type="numbering" w:default="1" w:styleId="Eiluetteloa">
     <w:name w:val="No List"/>
     <w:uiPriority w:val="99"/>
     <w:semiHidden/>
     <w:unhideWhenUsed/>
   </w:style>
-  <w:style w:type="character" w:customStyle="1" w:styleId="Heading2Char">
-    <w:name w:val="Heading 2 Char"/>
-    <w:basedOn w:val="DefaultParagraphFont"/>
-    <w:link w:val="Heading2"/>
+  <w:style w:type="character" w:customStyle="1" w:styleId="Otsikko2Char">
+    <w:name w:val="Otsikko 2 Char"/>
+    <w:basedOn w:val="Kappaleenoletusfontti"/>
+    <w:link w:val="Otsikko2"/>
     <w:uiPriority w:val="9"/>
     <w:rsid w:val="00054DA0"/>
     <w:rPr>
@@ -19781,9 +19961,9 @@
       <w:lang w:eastAsia="fi-FI"/>
     </w:rPr>
   </w:style>
-  <w:style w:type="character" w:styleId="PlaceholderText">
+  <w:style w:type="character" w:styleId="Paikkamerkkiteksti">
     <w:name w:val="Placeholder Text"/>
-    <w:basedOn w:val="DefaultParagraphFont"/>
+    <w:basedOn w:val="Kappaleenoletusfontti"/>
     <w:uiPriority w:val="99"/>
     <w:semiHidden/>
     <w:rsid w:val="00E31789"/>
@@ -19791,9 +19971,9 @@
       <w:color w:val="808080"/>
     </w:rPr>
   </w:style>
-  <w:style w:type="table" w:styleId="TableGrid">
+  <w:style w:type="table" w:styleId="TaulukkoRuudukko">
     <w:name w:val="Table Grid"/>
-    <w:basedOn w:val="TableNormal"/>
+    <w:basedOn w:val="Normaalitaulukko"/>
     <w:uiPriority w:val="39"/>
     <w:rsid w:val="00E31789"/>
     <w:pPr>
@@ -19810,9 +19990,9 @@
       </w:tblBorders>
     </w:tblPr>
   </w:style>
-  <w:style w:type="table" w:styleId="PlainTable1">
+  <w:style w:type="table" w:styleId="Yksinkertainentaulukko1">
     <w:name w:val="Plain Table 1"/>
-    <w:basedOn w:val="TableNormal"/>
+    <w:basedOn w:val="Normaalitaulukko"/>
     <w:uiPriority w:val="41"/>
     <w:rsid w:val="00E31789"/>
     <w:pPr>
@@ -19873,9 +20053,9 @@
       </w:tcPr>
     </w:tblStylePr>
   </w:style>
-  <w:style w:type="table" w:styleId="PlainTable3">
+  <w:style w:type="table" w:styleId="Yksinkertainentaulukko3">
     <w:name w:val="Plain Table 3"/>
-    <w:basedOn w:val="TableNormal"/>
+    <w:basedOn w:val="Normaalitaulukko"/>
     <w:uiPriority w:val="43"/>
     <w:rsid w:val="00E31789"/>
     <w:pPr>
@@ -19966,9 +20146,9 @@
       </w:tcPr>
     </w:tblStylePr>
   </w:style>
-  <w:style w:type="table" w:styleId="TableGridLight">
+  <w:style w:type="table" w:styleId="Vaaleataulukkoruudukko">
     <w:name w:val="Grid Table Light"/>
-    <w:basedOn w:val="TableNormal"/>
+    <w:basedOn w:val="Normaalitaulukko"/>
     <w:uiPriority w:val="40"/>
     <w:rsid w:val="00E31789"/>
     <w:pPr>
@@ -19985,9 +20165,9 @@
       </w:tblBorders>
     </w:tblPr>
   </w:style>
-  <w:style w:type="table" w:styleId="PlainTable2">
+  <w:style w:type="table" w:styleId="Yksinkertainentaulukko2">
     <w:name w:val="Plain Table 2"/>
-    <w:basedOn w:val="TableNormal"/>
+    <w:basedOn w:val="Normaalitaulukko"/>
     <w:uiPriority w:val="42"/>
     <w:rsid w:val="000E1D4C"/>
     <w:pPr>
@@ -20065,9 +20245,9 @@
       </w:tcPr>
     </w:tblStylePr>
   </w:style>
-  <w:style w:type="paragraph" w:styleId="ListParagraph">
+  <w:style w:type="paragraph" w:styleId="Luettelokappale">
     <w:name w:val="List Paragraph"/>
-    <w:basedOn w:val="Normal"/>
+    <w:basedOn w:val="Normaali"/>
     <w:uiPriority w:val="34"/>
     <w:qFormat/>
     <w:rsid w:val="00E70BA7"/>
@@ -20076,11 +20256,11 @@
       <w:contextualSpacing/>
     </w:pPr>
   </w:style>
-  <w:style w:type="paragraph" w:styleId="Title">
+  <w:style w:type="paragraph" w:styleId="Otsikko">
     <w:name w:val="Title"/>
-    <w:basedOn w:val="Normal"/>
-    <w:next w:val="Normal"/>
-    <w:link w:val="TitleChar"/>
+    <w:basedOn w:val="Normaali"/>
+    <w:next w:val="Normaali"/>
+    <w:link w:val="OtsikkoChar"/>
     <w:uiPriority w:val="10"/>
     <w:qFormat/>
     <w:rsid w:val="00092182"/>
@@ -20096,10 +20276,10 @@
       <w:szCs w:val="56"/>
     </w:rPr>
   </w:style>
-  <w:style w:type="character" w:customStyle="1" w:styleId="TitleChar">
-    <w:name w:val="Title Char"/>
-    <w:basedOn w:val="DefaultParagraphFont"/>
-    <w:link w:val="Title"/>
+  <w:style w:type="character" w:customStyle="1" w:styleId="OtsikkoChar">
+    <w:name w:val="Otsikko Char"/>
+    <w:basedOn w:val="Kappaleenoletusfontti"/>
+    <w:link w:val="Otsikko"/>
     <w:uiPriority w:val="10"/>
     <w:rsid w:val="00092182"/>
     <w:rPr>
@@ -20110,10 +20290,10 @@
       <w:szCs w:val="56"/>
     </w:rPr>
   </w:style>
-  <w:style w:type="paragraph" w:styleId="Header">
+  <w:style w:type="paragraph" w:styleId="Yltunniste">
     <w:name w:val="header"/>
-    <w:basedOn w:val="Normal"/>
-    <w:link w:val="HeaderChar"/>
+    <w:basedOn w:val="Normaali"/>
+    <w:link w:val="YltunnisteChar"/>
     <w:uiPriority w:val="99"/>
     <w:unhideWhenUsed/>
     <w:rsid w:val="00193E25"/>
@@ -20125,17 +20305,17 @@
       <w:spacing w:after="0" w:line="240" w:lineRule="auto"/>
     </w:pPr>
   </w:style>
-  <w:style w:type="character" w:customStyle="1" w:styleId="HeaderChar">
-    <w:name w:val="Header Char"/>
-    <w:basedOn w:val="DefaultParagraphFont"/>
-    <w:link w:val="Header"/>
+  <w:style w:type="character" w:customStyle="1" w:styleId="YltunnisteChar">
+    <w:name w:val="Ylätunniste Char"/>
+    <w:basedOn w:val="Kappaleenoletusfontti"/>
+    <w:link w:val="Yltunniste"/>
     <w:uiPriority w:val="99"/>
     <w:rsid w:val="00193E25"/>
   </w:style>
-  <w:style w:type="paragraph" w:styleId="Footer">
+  <w:style w:type="paragraph" w:styleId="Alatunniste">
     <w:name w:val="footer"/>
-    <w:basedOn w:val="Normal"/>
-    <w:link w:val="FooterChar"/>
+    <w:basedOn w:val="Normaali"/>
+    <w:link w:val="AlatunnisteChar"/>
     <w:uiPriority w:val="99"/>
     <w:unhideWhenUsed/>
     <w:rsid w:val="00193E25"/>
@@ -20147,12 +20327,31 @@
       <w:spacing w:after="0" w:line="240" w:lineRule="auto"/>
     </w:pPr>
   </w:style>
-  <w:style w:type="character" w:customStyle="1" w:styleId="FooterChar">
-    <w:name w:val="Footer Char"/>
-    <w:basedOn w:val="DefaultParagraphFont"/>
-    <w:link w:val="Footer"/>
+  <w:style w:type="character" w:customStyle="1" w:styleId="AlatunnisteChar">
+    <w:name w:val="Alatunniste Char"/>
+    <w:basedOn w:val="Kappaleenoletusfontti"/>
+    <w:link w:val="Alatunniste"/>
     <w:uiPriority w:val="99"/>
     <w:rsid w:val="00193E25"/>
+  </w:style>
+  <w:style w:type="paragraph" w:styleId="Kuvaotsikko">
+    <w:name w:val="caption"/>
+    <w:basedOn w:val="Normaali"/>
+    <w:next w:val="Normaali"/>
+    <w:uiPriority w:val="35"/>
+    <w:unhideWhenUsed/>
+    <w:qFormat/>
+    <w:rsid w:val="00582190"/>
+    <w:pPr>
+      <w:spacing w:after="200" w:line="240" w:lineRule="auto"/>
+    </w:pPr>
+    <w:rPr>
+      <w:i/>
+      <w:iCs/>
+      <w:color w:val="44546A" w:themeColor="text2"/>
+      <w:sz w:val="18"/>
+      <w:szCs w:val="18"/>
+    </w:rPr>
   </w:style>
 </w:styles>
 </file>
@@ -20416,4 +20615,16 @@
     </a:ext>
   </a:extLst>
 </a:theme>
+</file>
+
+<file path=customXml/item1.xml><?xml version="1.0" encoding="utf-8"?>
+<b:Sources xmlns:b="http://schemas.openxmlformats.org/officeDocument/2006/bibliography" xmlns="http://schemas.openxmlformats.org/officeDocument/2006/bibliography" SelectedStyle="\APASixthEditionOfficeOnline.xsl" StyleName="APA" Version="6"/>
+</file>
+
+<file path=customXml/itemProps1.xml><?xml version="1.0" encoding="utf-8"?>
+<ds:datastoreItem xmlns:ds="http://schemas.openxmlformats.org/officeDocument/2006/customXml" ds:itemID="{7EE5FA05-50FA-40EB-98FB-A14C9DDB4FDE}">
+  <ds:schemaRefs>
+    <ds:schemaRef ds:uri="http://schemas.openxmlformats.org/officeDocument/2006/bibliography"/>
+  </ds:schemaRefs>
+</ds:datastoreItem>
 </file>
</xml_diff>